<commit_message>
updates to pdf and word doc
</commit_message>
<xml_diff>
--- a/811000385CloudA2_update.docx
+++ b/811000385CloudA2_update.docx
@@ -1,6 +1,6 @@
 
 <file path=word/document.xml><?xml version="1.0" encoding="utf-8"?>
-<w:document xmlns:ve="http://schemas.openxmlformats.org/markup-compatibility/2006" xmlns:o="urn:schemas-microsoft-com:office:office" xmlns:r="http://schemas.openxmlformats.org/officeDocument/2006/relationships" xmlns:m="http://schemas.openxmlformats.org/officeDocument/2006/math" xmlns:v="urn:schemas-microsoft-com:vml" xmlns:wp="http://schemas.openxmlformats.org/drawingml/2006/wordprocessingDrawing" xmlns:w10="urn:schemas-microsoft-com:office:word" xmlns:w="http://schemas.openxmlformats.org/wordprocessingml/2006/main" xmlns:wne="http://schemas.microsoft.com/office/word/2006/wordml">
+<w:document xmlns:wpc="http://schemas.microsoft.com/office/word/2010/wordprocessingCanvas" xmlns:cx="http://schemas.microsoft.com/office/drawing/2014/chartex" xmlns:mc="http://schemas.openxmlformats.org/markup-compatibility/2006" xmlns:o="urn:schemas-microsoft-com:office:office" xmlns:r="http://schemas.openxmlformats.org/officeDocument/2006/relationships" xmlns:m="http://schemas.openxmlformats.org/officeDocument/2006/math" xmlns:v="urn:schemas-microsoft-com:vml" xmlns:wp14="http://schemas.microsoft.com/office/word/2010/wordprocessingDrawing" xmlns:wp="http://schemas.openxmlformats.org/drawingml/2006/wordprocessingDrawing" xmlns:w10="urn:schemas-microsoft-com:office:word" xmlns:w="http://schemas.openxmlformats.org/wordprocessingml/2006/main" xmlns:w14="http://schemas.microsoft.com/office/word/2010/wordml" xmlns:w15="http://schemas.microsoft.com/office/word/2012/wordml" xmlns:w16se="http://schemas.microsoft.com/office/word/2015/wordml/symex" xmlns:wpg="http://schemas.microsoft.com/office/word/2010/wordprocessingGroup" xmlns:wpi="http://schemas.microsoft.com/office/word/2010/wordprocessingInk" xmlns:wne="http://schemas.microsoft.com/office/word/2006/wordml" xmlns:wps="http://schemas.microsoft.com/office/word/2010/wordprocessingShape" mc:Ignorable="w14 w15 w16se wp14">
   <w:body>
     <w:p>
       <w:pPr>
@@ -133,7 +133,7 @@
           <w:color w:val="000000"/>
           <w:lang w:val="en-GB" w:eastAsia="en-GB"/>
         </w:rPr>
-        <w:t>Republic bank and then manually deposit</w:t>
+        <w:t>Republic bank and then deposit</w:t>
       </w:r>
       <w:r>
         <w:rPr>
@@ -150,6 +150,72 @@
           <w:lang w:val="en-GB" w:eastAsia="en-GB"/>
         </w:rPr>
         <w:t xml:space="preserve"> it to Scotia Bank. The system would be able to capture potential customers that does such activity and would allow the Owners to investigate further into why a customer would do something like that.</w:t>
+      </w:r>
+      <w:r>
+        <w:rPr>
+          <w:rFonts w:ascii="Times New Roman" w:eastAsia="Times New Roman" w:hAnsi="Times New Roman" w:cs="Times New Roman"/>
+          <w:color w:val="000000"/>
+          <w:lang w:val="en-GB" w:eastAsia="en-GB"/>
+        </w:rPr>
+        <w:t xml:space="preserve"> When a bank owner makes a transaction on behalf of a user other bank owners will also see the updates. For </w:t>
+      </w:r>
+      <w:r>
+        <w:rPr>
+          <w:rFonts w:ascii="Times New Roman" w:eastAsia="Times New Roman" w:hAnsi="Times New Roman" w:cs="Times New Roman"/>
+          <w:color w:val="000000"/>
+          <w:lang w:val="en-GB" w:eastAsia="en-GB"/>
+        </w:rPr>
+        <w:t>example,</w:t>
+      </w:r>
+      <w:r>
+        <w:rPr>
+          <w:rFonts w:ascii="Times New Roman" w:eastAsia="Times New Roman" w:hAnsi="Times New Roman" w:cs="Times New Roman"/>
+          <w:color w:val="000000"/>
+          <w:lang w:val="en-GB" w:eastAsia="en-GB"/>
+        </w:rPr>
+        <w:t xml:space="preserve"> if a bank owner selects bank branch as scotia </w:t>
+      </w:r>
+      <w:r>
+        <w:rPr>
+          <w:rFonts w:ascii="Times New Roman" w:eastAsia="Times New Roman" w:hAnsi="Times New Roman" w:cs="Times New Roman"/>
+          <w:color w:val="000000"/>
+          <w:lang w:val="en-GB" w:eastAsia="en-GB"/>
+        </w:rPr>
+        <w:t>bank,</w:t>
+      </w:r>
+      <w:r>
+        <w:rPr>
+          <w:rFonts w:ascii="Times New Roman" w:eastAsia="Times New Roman" w:hAnsi="Times New Roman" w:cs="Times New Roman"/>
+          <w:color w:val="000000"/>
+          <w:lang w:val="en-GB" w:eastAsia="en-GB"/>
+        </w:rPr>
+        <w:t xml:space="preserve"> transaction as deposit $5.00, and the </w:t>
+      </w:r>
+      <w:proofErr w:type="spellStart"/>
+      <w:r>
+        <w:rPr>
+          <w:rFonts w:ascii="Times New Roman" w:eastAsia="Times New Roman" w:hAnsi="Times New Roman" w:cs="Times New Roman"/>
+          <w:color w:val="000000"/>
+          <w:lang w:val="en-GB" w:eastAsia="en-GB"/>
+        </w:rPr>
+        <w:t>userid</w:t>
+      </w:r>
+      <w:proofErr w:type="spellEnd"/>
+      <w:r>
+        <w:rPr>
+          <w:rFonts w:ascii="Times New Roman" w:eastAsia="Times New Roman" w:hAnsi="Times New Roman" w:cs="Times New Roman"/>
+          <w:color w:val="000000"/>
+          <w:lang w:val="en-GB" w:eastAsia="en-GB"/>
+        </w:rPr>
+        <w:t xml:space="preserve"> representing the user that the deposit is being done on behalf of, then this event would be sent to the server, processed and then all the other business ow</w:t>
+      </w:r>
+      <w:r>
+        <w:rPr>
+          <w:rFonts w:ascii="Times New Roman" w:eastAsia="Times New Roman" w:hAnsi="Times New Roman" w:cs="Times New Roman"/>
+          <w:color w:val="000000"/>
+          <w:lang w:val="en-GB" w:eastAsia="en-GB"/>
+        </w:rPr>
+        <w:t>ners would also see the updates in their view or browser.</w:t>
       </w:r>
     </w:p>
     <w:p>
@@ -415,25 +481,7 @@
           <w:color w:val="000000"/>
           <w:lang w:eastAsia="en-GB"/>
         </w:rPr>
-        <w:t xml:space="preserve">Azure tables are ideal for storing structured, non-relational data. Such as Logging information or data similar. Non-relational means that there is no relation schema tied to the data. The event-store is required to store events, and my events are transactions, each transaction have user information, time of transaction and bank associated with the transaction; this kind of information is structured but a transaction object can be stored in a </w:t>
-      </w:r>
-      <w:proofErr w:type="spellStart"/>
-      <w:r>
-        <w:rPr>
-          <w:rFonts w:ascii="Times New Roman" w:eastAsia="Times New Roman" w:hAnsi="Times New Roman" w:cs="Times New Roman"/>
-          <w:color w:val="000000"/>
-          <w:lang w:eastAsia="en-GB"/>
-        </w:rPr>
-        <w:t>NoSQL</w:t>
-      </w:r>
-      <w:proofErr w:type="spellEnd"/>
-      <w:r>
-        <w:rPr>
-          <w:rFonts w:ascii="Times New Roman" w:eastAsia="Times New Roman" w:hAnsi="Times New Roman" w:cs="Times New Roman"/>
-          <w:color w:val="000000"/>
-          <w:lang w:eastAsia="en-GB"/>
-        </w:rPr>
-        <w:t xml:space="preserve"> store like Azure table store because there is no relational </w:t>
+        <w:t xml:space="preserve">Azure tables are ideal for storing structured, non-relational data. Such as Logging information or data similar. Non-relational means that there is no relation schema tied to the data. The event-store is required to store events, and my events are transactions, each transaction have user information, time of transaction and bank associated with the transaction; this kind of information is structured but a transaction object can be stored in a NoSQL store like Azure table store because there is no relational </w:t>
       </w:r>
       <w:r>
         <w:rPr>
@@ -482,7 +530,7 @@
           <w:color w:val="000000"/>
           <w:lang w:eastAsia="en-GB"/>
         </w:rPr>
-        <w:t xml:space="preserve"> in addition for allowing me to stored structured data without needing to a relational schema, it also is easy to query the data which allows for easy replay of events, to get to the final state.</w:t>
+        <w:t xml:space="preserve"> in </w:t>
       </w:r>
       <w:r>
         <w:rPr>
@@ -490,6 +538,22 @@
           <w:color w:val="000000"/>
           <w:lang w:eastAsia="en-GB"/>
         </w:rPr>
+        <w:t>addition,</w:t>
+      </w:r>
+      <w:r>
+        <w:rPr>
+          <w:rFonts w:ascii="Times New Roman" w:eastAsia="Times New Roman" w:hAnsi="Times New Roman" w:cs="Times New Roman"/>
+          <w:color w:val="000000"/>
+          <w:lang w:eastAsia="en-GB"/>
+        </w:rPr>
+        <w:t xml:space="preserve"> for allowing me to stored structured data without needing to a relational schema, it also is easy to query the data which allows for easy replay of events, to get to the final state.</w:t>
+      </w:r>
+      <w:r>
+        <w:rPr>
+          <w:rFonts w:ascii="Times New Roman" w:eastAsia="Times New Roman" w:hAnsi="Times New Roman" w:cs="Times New Roman"/>
+          <w:color w:val="000000"/>
+          <w:lang w:eastAsia="en-GB"/>
+        </w:rPr>
         <w:t xml:space="preserve"> With azure table storage one can access an entity by specific details such as name or email as shown in the diagram below. For my purpose when creating the materialized view or just generating the view, specific details such as customer</w:t>
       </w:r>
       <w:r>
@@ -524,6 +588,7 @@
         <w:rPr>
           <w:rFonts w:ascii="Times New Roman" w:hAnsi="Times New Roman" w:cs="Times New Roman"/>
           <w:noProof/>
+          <w:lang w:val="en-GB" w:eastAsia="en-GB"/>
         </w:rPr>
         <w:lastRenderedPageBreak/>
         <w:drawing>
@@ -545,7 +610,7 @@
                     <a:blip r:embed="rId7">
                       <a:extLst>
                         <a:ext uri="{28A0092B-C50C-407E-A947-70E740481C1C}">
-                          <a14:useLocalDpi xmlns:a14="http://schemas.microsoft.com/office/drawing/2010/main" xmlns:wps="http://schemas.microsoft.com/office/word/2010/wordprocessingShape" xmlns:wpi="http://schemas.microsoft.com/office/word/2010/wordprocessingInk" xmlns:wpg="http://schemas.microsoft.com/office/word/2010/wordprocessingGroup" xmlns:w16se="http://schemas.microsoft.com/office/word/2015/wordml/symex" xmlns:w15="http://schemas.microsoft.com/office/word/2012/wordml" xmlns:w14="http://schemas.microsoft.com/office/word/2010/wordml" xmlns:w="http://schemas.openxmlformats.org/wordprocessingml/2006/main" xmlns:w10="urn:schemas-microsoft-com:office:word" xmlns:wp14="http://schemas.microsoft.com/office/word/2010/wordprocessingDrawing" xmlns:v="urn:schemas-microsoft-com:vml" xmlns:o="urn:schemas-microsoft-com:office:office" xmlns:mc="http://schemas.openxmlformats.org/markup-compatibility/2006" xmlns:cx="http://schemas.microsoft.com/office/drawing/2014/chartex" xmlns:wpc="http://schemas.microsoft.com/office/word/2010/wordprocessingCanvas" xmlns="" val="0"/>
+                          <a14:useLocalDpi xmlns:a14="http://schemas.microsoft.com/office/drawing/2010/main" val="0"/>
                         </a:ext>
                       </a:extLst>
                     </a:blip>
@@ -771,6 +836,7 @@
           <w:rFonts w:ascii="Times New Roman" w:eastAsia="Times New Roman" w:hAnsi="Times New Roman" w:cs="Times New Roman"/>
           <w:noProof/>
           <w:color w:val="000000"/>
+          <w:lang w:val="en-GB" w:eastAsia="en-GB"/>
         </w:rPr>
         <w:drawing>
           <wp:inline distT="0" distB="0" distL="0" distR="0">
@@ -791,7 +857,7 @@
                     <a:blip r:embed="rId8">
                       <a:extLst>
                         <a:ext uri="{28A0092B-C50C-407E-A947-70E740481C1C}">
-                          <a14:useLocalDpi xmlns:a14="http://schemas.microsoft.com/office/drawing/2010/main" xmlns:wps="http://schemas.microsoft.com/office/word/2010/wordprocessingShape" xmlns:wpi="http://schemas.microsoft.com/office/word/2010/wordprocessingInk" xmlns:wpg="http://schemas.microsoft.com/office/word/2010/wordprocessingGroup" xmlns:w16se="http://schemas.microsoft.com/office/word/2015/wordml/symex" xmlns:w15="http://schemas.microsoft.com/office/word/2012/wordml" xmlns:w14="http://schemas.microsoft.com/office/word/2010/wordml" xmlns:w="http://schemas.openxmlformats.org/wordprocessingml/2006/main" xmlns:w10="urn:schemas-microsoft-com:office:word" xmlns:wp14="http://schemas.microsoft.com/office/word/2010/wordprocessingDrawing" xmlns:v="urn:schemas-microsoft-com:vml" xmlns:o="urn:schemas-microsoft-com:office:office" xmlns:mc="http://schemas.openxmlformats.org/markup-compatibility/2006" xmlns:cx="http://schemas.microsoft.com/office/drawing/2014/chartex" xmlns:wpc="http://schemas.microsoft.com/office/word/2010/wordprocessingCanvas" xmlns="" val="0"/>
+                          <a14:useLocalDpi xmlns:a14="http://schemas.microsoft.com/office/drawing/2010/main" val="0"/>
                         </a:ext>
                       </a:extLst>
                     </a:blip>
@@ -1096,6 +1162,8 @@
         </w:rPr>
         <w:t>)</w:t>
       </w:r>
+      <w:bookmarkStart w:id="0" w:name="_GoBack"/>
+      <w:bookmarkEnd w:id="0"/>
     </w:p>
     <w:p>
       <w:pPr>
@@ -1140,12 +1208,13 @@
           <w:rFonts w:ascii="Times New Roman" w:eastAsia="Times New Roman" w:hAnsi="Times New Roman" w:cs="Times New Roman"/>
           <w:noProof/>
           <w:color w:val="000000"/>
+          <w:lang w:val="en-GB" w:eastAsia="en-GB"/>
         </w:rPr>
         <w:drawing>
           <wp:inline distT="0" distB="0" distL="0" distR="0">
-            <wp:extent cx="5464317" cy="1677725"/>
-            <wp:effectExtent l="19050" t="0" r="3033" b="0"/>
-            <wp:docPr id="3" name="Picture 3"/>
+            <wp:extent cx="5943600" cy="1612265"/>
+            <wp:effectExtent l="0" t="0" r="0" b="0"/>
+            <wp:docPr id="11" name="Picture 11"/>
             <wp:cNvGraphicFramePr>
               <a:graphicFrameLocks xmlns:a="http://schemas.openxmlformats.org/drawingml/2006/main" noChangeAspect="1"/>
             </wp:cNvGraphicFramePr>
@@ -1153,14 +1222,14 @@
               <a:graphicData uri="http://schemas.openxmlformats.org/drawingml/2006/picture">
                 <pic:pic xmlns:pic="http://schemas.openxmlformats.org/drawingml/2006/picture">
                   <pic:nvPicPr>
-                    <pic:cNvPr id="3" name="UI.PNG"/>
+                    <pic:cNvPr id="11" name="UI.PNG"/>
                     <pic:cNvPicPr/>
                   </pic:nvPicPr>
                   <pic:blipFill>
                     <a:blip r:embed="rId9">
                       <a:extLst>
                         <a:ext uri="{28A0092B-C50C-407E-A947-70E740481C1C}">
-                          <a14:useLocalDpi xmlns:a14="http://schemas.microsoft.com/office/drawing/2010/main" xmlns:wps="http://schemas.microsoft.com/office/word/2010/wordprocessingShape" xmlns:wpi="http://schemas.microsoft.com/office/word/2010/wordprocessingInk" xmlns:wpg="http://schemas.microsoft.com/office/word/2010/wordprocessingGroup" xmlns:w16se="http://schemas.microsoft.com/office/word/2015/wordml/symex" xmlns:w15="http://schemas.microsoft.com/office/word/2012/wordml" xmlns:w14="http://schemas.microsoft.com/office/word/2010/wordml" xmlns:w="http://schemas.openxmlformats.org/wordprocessingml/2006/main" xmlns:w10="urn:schemas-microsoft-com:office:word" xmlns:wp14="http://schemas.microsoft.com/office/word/2010/wordprocessingDrawing" xmlns:v="urn:schemas-microsoft-com:vml" xmlns:o="urn:schemas-microsoft-com:office:office" xmlns:mc="http://schemas.openxmlformats.org/markup-compatibility/2006" xmlns:cx="http://schemas.microsoft.com/office/drawing/2014/chartex" xmlns:wpc="http://schemas.microsoft.com/office/word/2010/wordprocessingCanvas" xmlns="" val="0"/>
+                          <a14:useLocalDpi xmlns:a14="http://schemas.microsoft.com/office/drawing/2010/main" val="0"/>
                         </a:ext>
                       </a:extLst>
                     </a:blip>
@@ -1171,7 +1240,7 @@
                   <pic:spPr>
                     <a:xfrm>
                       <a:off x="0" y="0"/>
-                      <a:ext cx="5481650" cy="1683047"/>
+                      <a:ext cx="5943600" cy="1612265"/>
                     </a:xfrm>
                     <a:prstGeom prst="rect">
                       <a:avLst/>
@@ -1343,6 +1412,7 @@
           <w:rFonts w:ascii="Times New Roman" w:eastAsia="Times New Roman" w:hAnsi="Times New Roman" w:cs="Times New Roman"/>
           <w:noProof/>
           <w:color w:val="000000"/>
+          <w:lang w:val="en-GB" w:eastAsia="en-GB"/>
         </w:rPr>
         <w:drawing>
           <wp:inline distT="0" distB="0" distL="0" distR="0">
@@ -1544,7 +1614,74 @@
           <w:color w:val="000000"/>
           <w:lang w:val="en-GB" w:eastAsia="en-GB"/>
         </w:rPr>
-        <w:t xml:space="preserve">. When an event </w:t>
+        <w:t xml:space="preserve">. When an event (transaction) is </w:t>
+      </w:r>
+      <w:r>
+        <w:rPr>
+          <w:rFonts w:ascii="Times New Roman" w:eastAsia="Times New Roman" w:hAnsi="Times New Roman" w:cs="Times New Roman"/>
+          <w:color w:val="000000"/>
+          <w:lang w:val="en-GB" w:eastAsia="en-GB"/>
+        </w:rPr>
+        <w:t>sent to the server it gets added to my event store; after the event is inserted into the event store, the materialized view is updated</w:t>
+      </w:r>
+      <w:r>
+        <w:rPr>
+          <w:rFonts w:ascii="Times New Roman" w:eastAsia="Times New Roman" w:hAnsi="Times New Roman" w:cs="Times New Roman"/>
+          <w:color w:val="000000"/>
+          <w:lang w:val="en-GB" w:eastAsia="en-GB"/>
+        </w:rPr>
+        <w:t xml:space="preserve"> by publishing the events from the </w:t>
+      </w:r>
+      <w:proofErr w:type="spellStart"/>
+      <w:r>
+        <w:rPr>
+          <w:rFonts w:ascii="Times New Roman" w:eastAsia="Times New Roman" w:hAnsi="Times New Roman" w:cs="Times New Roman"/>
+          <w:color w:val="000000"/>
+          <w:lang w:val="en-GB" w:eastAsia="en-GB"/>
+        </w:rPr>
+        <w:t>Eventstore</w:t>
+      </w:r>
+      <w:proofErr w:type="spellEnd"/>
+      <w:r>
+        <w:rPr>
+          <w:rFonts w:ascii="Times New Roman" w:eastAsia="Times New Roman" w:hAnsi="Times New Roman" w:cs="Times New Roman"/>
+          <w:color w:val="000000"/>
+          <w:lang w:val="en-GB" w:eastAsia="en-GB"/>
+        </w:rPr>
+        <w:t xml:space="preserve"> to the materialized view as illustrated </w:t>
+      </w:r>
+      <w:r>
+        <w:rPr>
+          <w:rFonts w:ascii="Times New Roman" w:eastAsia="Times New Roman" w:hAnsi="Times New Roman" w:cs="Times New Roman"/>
+          <w:color w:val="000000"/>
+          <w:lang w:val="en-GB" w:eastAsia="en-GB"/>
+        </w:rPr>
+        <w:t>in “</w:t>
+      </w:r>
+      <w:r>
+        <w:rPr>
+          <w:rFonts w:ascii="Times New Roman" w:eastAsia="Times New Roman" w:hAnsi="Times New Roman" w:cs="Times New Roman"/>
+          <w:b/>
+          <w:color w:val="000000"/>
+          <w:lang w:val="en-GB" w:eastAsia="en-GB"/>
+        </w:rPr>
+        <w:t>Diagram 2</w:t>
+      </w:r>
+      <w:r>
+        <w:rPr>
+          <w:rFonts w:ascii="Times New Roman" w:eastAsia="Times New Roman" w:hAnsi="Times New Roman" w:cs="Times New Roman"/>
+          <w:color w:val="000000"/>
+          <w:lang w:val="en-GB" w:eastAsia="en-GB"/>
+        </w:rPr>
+        <w:t>”.</w:t>
+      </w:r>
+      <w:r>
+        <w:rPr>
+          <w:rFonts w:ascii="Times New Roman" w:eastAsia="Times New Roman" w:hAnsi="Times New Roman" w:cs="Times New Roman"/>
+          <w:color w:val="000000"/>
+          <w:lang w:val="en-GB" w:eastAsia="en-GB"/>
+        </w:rPr>
+        <w:t xml:space="preserve"> In the materialized view my balance is the main entity  that is updated, the other entities customer and bank is used to identify which balance </w:t>
       </w:r>
       <w:r>
         <w:rPr>
@@ -1553,83 +1690,7 @@
           <w:lang w:val="en-GB" w:eastAsia="en-GB"/>
         </w:rPr>
         <w:lastRenderedPageBreak/>
-        <w:t xml:space="preserve">(transaction) is </w:t>
-      </w:r>
-      <w:r>
-        <w:rPr>
-          <w:rFonts w:ascii="Times New Roman" w:eastAsia="Times New Roman" w:hAnsi="Times New Roman" w:cs="Times New Roman"/>
-          <w:color w:val="000000"/>
-          <w:lang w:val="en-GB" w:eastAsia="en-GB"/>
-        </w:rPr>
-        <w:t>sent to the server it gets added to my event store; after the event is inserted into the event store, the materialized view is updated</w:t>
-      </w:r>
-      <w:r>
-        <w:rPr>
-          <w:rFonts w:ascii="Times New Roman" w:eastAsia="Times New Roman" w:hAnsi="Times New Roman" w:cs="Times New Roman"/>
-          <w:color w:val="000000"/>
-          <w:lang w:val="en-GB" w:eastAsia="en-GB"/>
-        </w:rPr>
-        <w:t xml:space="preserve"> by publishing the events from the </w:t>
-      </w:r>
-      <w:proofErr w:type="spellStart"/>
-      <w:r>
-        <w:rPr>
-          <w:rFonts w:ascii="Times New Roman" w:eastAsia="Times New Roman" w:hAnsi="Times New Roman" w:cs="Times New Roman"/>
-          <w:color w:val="000000"/>
-          <w:lang w:val="en-GB" w:eastAsia="en-GB"/>
-        </w:rPr>
-        <w:t>Eventstore</w:t>
-      </w:r>
-      <w:proofErr w:type="spellEnd"/>
-      <w:r>
-        <w:rPr>
-          <w:rFonts w:ascii="Times New Roman" w:eastAsia="Times New Roman" w:hAnsi="Times New Roman" w:cs="Times New Roman"/>
-          <w:color w:val="000000"/>
-          <w:lang w:val="en-GB" w:eastAsia="en-GB"/>
-        </w:rPr>
-        <w:t xml:space="preserve"> to the materialized view as illustrated in </w:t>
-      </w:r>
-      <w:r>
-        <w:rPr>
-          <w:rFonts w:ascii="Times New Roman" w:eastAsia="Times New Roman" w:hAnsi="Times New Roman" w:cs="Times New Roman"/>
-          <w:color w:val="000000"/>
-          <w:lang w:val="en-GB" w:eastAsia="en-GB"/>
-        </w:rPr>
-        <w:t xml:space="preserve"> </w:t>
-      </w:r>
-      <w:r>
-        <w:rPr>
-          <w:rFonts w:ascii="Times New Roman" w:eastAsia="Times New Roman" w:hAnsi="Times New Roman" w:cs="Times New Roman"/>
-          <w:b/>
-          <w:color w:val="000000"/>
-          <w:lang w:val="en-GB" w:eastAsia="en-GB"/>
-        </w:rPr>
-        <w:t>“</w:t>
-      </w:r>
-      <w:r>
-        <w:rPr>
-          <w:rFonts w:ascii="Times New Roman" w:eastAsia="Times New Roman" w:hAnsi="Times New Roman" w:cs="Times New Roman"/>
-          <w:b/>
-          <w:color w:val="000000"/>
-          <w:lang w:val="en-GB" w:eastAsia="en-GB"/>
-        </w:rPr>
-        <w:t>Diagram 2</w:t>
-      </w:r>
-      <w:r>
-        <w:rPr>
-          <w:rFonts w:ascii="Times New Roman" w:eastAsia="Times New Roman" w:hAnsi="Times New Roman" w:cs="Times New Roman"/>
-          <w:color w:val="000000"/>
-          <w:lang w:val="en-GB" w:eastAsia="en-GB"/>
-        </w:rPr>
-        <w:t>”.</w:t>
-      </w:r>
-      <w:r>
-        <w:rPr>
-          <w:rFonts w:ascii="Times New Roman" w:eastAsia="Times New Roman" w:hAnsi="Times New Roman" w:cs="Times New Roman"/>
-          <w:color w:val="000000"/>
-          <w:lang w:val="en-GB" w:eastAsia="en-GB"/>
-        </w:rPr>
-        <w:t xml:space="preserve"> In the materialized view my balance is the main entity  that is updated, the other entities customer and bank is used to identify which balance should be updated, the updates that take place in the materialized view is done by first replaying the events in the event store and then </w:t>
+        <w:t xml:space="preserve">should be updated, the updates that take place in the materialized view is done by first replaying the events in the event store and then </w:t>
       </w:r>
       <w:r>
         <w:rPr>
@@ -2252,6 +2313,7 @@
           <w:rFonts w:ascii="Times New Roman" w:eastAsia="Times New Roman" w:hAnsi="Times New Roman" w:cs="Times New Roman"/>
           <w:noProof/>
           <w:color w:val="000000"/>
+          <w:lang w:val="en-GB" w:eastAsia="en-GB"/>
         </w:rPr>
         <w:drawing>
           <wp:inline distT="0" distB="0" distL="0" distR="0">
@@ -2272,7 +2334,7 @@
                     <a:blip r:embed="rId11">
                       <a:extLst>
                         <a:ext uri="{28A0092B-C50C-407E-A947-70E740481C1C}">
-                          <a14:useLocalDpi xmlns:a14="http://schemas.microsoft.com/office/drawing/2010/main" xmlns:wps="http://schemas.microsoft.com/office/word/2010/wordprocessingShape" xmlns:wpi="http://schemas.microsoft.com/office/word/2010/wordprocessingInk" xmlns:wpg="http://schemas.microsoft.com/office/word/2010/wordprocessingGroup" xmlns:w16se="http://schemas.microsoft.com/office/word/2015/wordml/symex" xmlns:w15="http://schemas.microsoft.com/office/word/2012/wordml" xmlns:w14="http://schemas.microsoft.com/office/word/2010/wordml" xmlns:w="http://schemas.openxmlformats.org/wordprocessingml/2006/main" xmlns:w10="urn:schemas-microsoft-com:office:word" xmlns:wp14="http://schemas.microsoft.com/office/word/2010/wordprocessingDrawing" xmlns:v="urn:schemas-microsoft-com:vml" xmlns:o="urn:schemas-microsoft-com:office:office" xmlns:mc="http://schemas.openxmlformats.org/markup-compatibility/2006" xmlns:cx="http://schemas.microsoft.com/office/drawing/2014/chartex" xmlns:wpc="http://schemas.microsoft.com/office/word/2010/wordprocessingCanvas" xmlns="" val="0"/>
+                          <a14:useLocalDpi xmlns:a14="http://schemas.microsoft.com/office/drawing/2010/main" val="0"/>
                         </a:ext>
                       </a:extLst>
                     </a:blip>
@@ -2538,6 +2600,7 @@
         <w:t xml:space="preserve"> is done by “</w:t>
       </w:r>
       <w:proofErr w:type="spellStart"/>
+      <w:proofErr w:type="gramStart"/>
       <w:r>
         <w:rPr>
           <w:rFonts w:ascii="Times New Roman" w:eastAsia="Times New Roman" w:hAnsi="Times New Roman" w:cs="Times New Roman"/>
@@ -2547,6 +2610,7 @@
         <w:t>jnd.createTransaction</w:t>
       </w:r>
       <w:proofErr w:type="spellEnd"/>
+      <w:proofErr w:type="gramEnd"/>
       <w:r>
         <w:rPr>
           <w:rFonts w:ascii="Times New Roman" w:eastAsia="Times New Roman" w:hAnsi="Times New Roman" w:cs="Times New Roman"/>
@@ -2693,6 +2757,7 @@
           <w:u w:val="single"/>
           <w:lang w:val="en-GB" w:eastAsia="en-GB"/>
         </w:rPr>
+        <w:lastRenderedPageBreak/>
         <w:t>Code Snippet 2:</w:t>
       </w:r>
     </w:p>
@@ -2725,6 +2790,7 @@
           <w:rFonts w:ascii="Times New Roman" w:eastAsia="Times New Roman" w:hAnsi="Times New Roman" w:cs="Times New Roman"/>
           <w:noProof/>
           <w:color w:val="000000"/>
+          <w:lang w:val="en-GB" w:eastAsia="en-GB"/>
         </w:rPr>
         <w:drawing>
           <wp:inline distT="0" distB="0" distL="0" distR="0">
@@ -2745,7 +2811,7 @@
                     <a:blip r:embed="rId13">
                       <a:extLst>
                         <a:ext uri="{28A0092B-C50C-407E-A947-70E740481C1C}">
-                          <a14:useLocalDpi xmlns:a14="http://schemas.microsoft.com/office/drawing/2010/main" xmlns:wps="http://schemas.microsoft.com/office/word/2010/wordprocessingShape" xmlns:wpi="http://schemas.microsoft.com/office/word/2010/wordprocessingInk" xmlns:wpg="http://schemas.microsoft.com/office/word/2010/wordprocessingGroup" xmlns:w16se="http://schemas.microsoft.com/office/word/2015/wordml/symex" xmlns:w15="http://schemas.microsoft.com/office/word/2012/wordml" xmlns:w14="http://schemas.microsoft.com/office/word/2010/wordml" xmlns:w="http://schemas.openxmlformats.org/wordprocessingml/2006/main" xmlns:w10="urn:schemas-microsoft-com:office:word" xmlns:wp14="http://schemas.microsoft.com/office/word/2010/wordprocessingDrawing" xmlns:v="urn:schemas-microsoft-com:vml" xmlns:o="urn:schemas-microsoft-com:office:office" xmlns:mc="http://schemas.openxmlformats.org/markup-compatibility/2006" xmlns:cx="http://schemas.microsoft.com/office/drawing/2014/chartex" xmlns:wpc="http://schemas.microsoft.com/office/word/2010/wordprocessingCanvas" xmlns="" val="0"/>
+                          <a14:useLocalDpi xmlns:a14="http://schemas.microsoft.com/office/drawing/2010/main" val="0"/>
                         </a:ext>
                       </a:extLst>
                     </a:blip>
@@ -2957,6 +3023,7 @@
         <w:t xml:space="preserve"> The data3 variable stores the response that is returned when “</w:t>
       </w:r>
       <w:proofErr w:type="spellStart"/>
+      <w:proofErr w:type="gramStart"/>
       <w:r>
         <w:rPr>
           <w:rFonts w:ascii="Times New Roman" w:eastAsia="Times New Roman" w:hAnsi="Times New Roman" w:cs="Times New Roman"/>
@@ -2966,6 +3033,7 @@
         <w:t>jnd.populateClientView</w:t>
       </w:r>
       <w:proofErr w:type="spellEnd"/>
+      <w:proofErr w:type="gramEnd"/>
       <w:r>
         <w:rPr>
           <w:rFonts w:ascii="Times New Roman" w:eastAsia="Times New Roman" w:hAnsi="Times New Roman" w:cs="Times New Roman"/>
@@ -3295,6 +3363,7 @@
         <w:rPr>
           <w:rFonts w:ascii="Times New Roman" w:hAnsi="Times New Roman" w:cs="Times New Roman"/>
           <w:noProof/>
+          <w:lang w:val="en-GB" w:eastAsia="en-GB"/>
         </w:rPr>
         <w:drawing>
           <wp:inline distT="0" distB="0" distL="0" distR="0">
@@ -3343,6 +3412,7 @@
         <w:rPr>
           <w:rFonts w:ascii="Times New Roman" w:hAnsi="Times New Roman" w:cs="Times New Roman"/>
           <w:noProof/>
+          <w:lang w:val="en-GB" w:eastAsia="en-GB"/>
         </w:rPr>
         <w:drawing>
           <wp:inline distT="0" distB="0" distL="0" distR="0">
@@ -3558,7 +3628,13 @@
         <w:rPr>
           <w:rFonts w:ascii="Times New Roman" w:hAnsi="Times New Roman" w:cs="Times New Roman"/>
         </w:rPr>
-        <w:t>However with eventual consistency approach as illustrated in “Diagram E”</w:t>
+        <w:t>However,</w:t>
+      </w:r>
+      <w:r>
+        <w:rPr>
+          <w:rFonts w:ascii="Times New Roman" w:hAnsi="Times New Roman" w:cs="Times New Roman"/>
+        </w:rPr>
+        <w:t xml:space="preserve"> with eventual consistency approach as illustrated in “Diagram E”</w:t>
       </w:r>
       <w:r>
         <w:rPr>
@@ -3816,6 +3892,7 @@
         <w:rPr>
           <w:rFonts w:ascii="Times New Roman" w:hAnsi="Times New Roman" w:cs="Times New Roman"/>
           <w:noProof/>
+          <w:lang w:val="en-GB" w:eastAsia="en-GB"/>
         </w:rPr>
         <w:drawing>
           <wp:inline distT="0" distB="0" distL="0" distR="0">
@@ -4131,7 +4208,20 @@
         <w:rPr>
           <w:rFonts w:ascii="Times New Roman" w:hAnsi="Times New Roman" w:cs="Times New Roman"/>
         </w:rPr>
-        <w:t>eventstore:</w:t>
+        <w:t>eventstore</w:t>
+      </w:r>
+      <w:proofErr w:type="spellEnd"/>
+      <w:r>
+        <w:rPr>
+          <w:rFonts w:ascii="Times New Roman" w:hAnsi="Times New Roman" w:cs="Times New Roman"/>
+        </w:rPr>
+        <w:t>:</w:t>
+      </w:r>
+      <w:r>
+        <w:rPr>
+          <w:rFonts w:ascii="Times New Roman" w:hAnsi="Times New Roman" w:cs="Times New Roman"/>
+        </w:rPr>
+        <w:t xml:space="preserve"> </w:t>
       </w:r>
       <w:hyperlink r:id="rId19" w:history="1">
         <w:r>
@@ -4139,15 +4229,7 @@
             <w:rStyle w:val="Hyperlink"/>
             <w:rFonts w:ascii="Times New Roman" w:hAnsi="Times New Roman" w:cs="Times New Roman"/>
           </w:rPr>
-          <w:t>http</w:t>
-        </w:r>
-        <w:proofErr w:type="spellEnd"/>
-        <w:r>
-          <w:rPr>
-            <w:rStyle w:val="Hyperlink"/>
-            <w:rFonts w:ascii="Times New Roman" w:hAnsi="Times New Roman" w:cs="Times New Roman"/>
-          </w:rPr>
-          <w:t>://localhost:8082/events</w:t>
+          <w:t>http://localhost:8082/events</w:t>
         </w:r>
       </w:hyperlink>
     </w:p>
@@ -4193,6 +4275,7 @@
         <w:rPr>
           <w:rFonts w:ascii="Times New Roman" w:hAnsi="Times New Roman" w:cs="Times New Roman"/>
           <w:noProof/>
+          <w:lang w:val="en-GB" w:eastAsia="en-GB"/>
         </w:rPr>
         <w:drawing>
           <wp:inline distT="0" distB="0" distL="0" distR="0">
@@ -4213,7 +4296,7 @@
                     <a:blip r:embed="rId20">
                       <a:extLst>
                         <a:ext uri="{28A0092B-C50C-407E-A947-70E740481C1C}">
-                          <a14:useLocalDpi xmlns:a14="http://schemas.microsoft.com/office/drawing/2010/main" xmlns:wps="http://schemas.microsoft.com/office/word/2010/wordprocessingShape" xmlns:wpi="http://schemas.microsoft.com/office/word/2010/wordprocessingInk" xmlns:wpg="http://schemas.microsoft.com/office/word/2010/wordprocessingGroup" xmlns:w16se="http://schemas.microsoft.com/office/word/2015/wordml/symex" xmlns:w15="http://schemas.microsoft.com/office/word/2012/wordml" xmlns:w14="http://schemas.microsoft.com/office/word/2010/wordml" xmlns:w="http://schemas.openxmlformats.org/wordprocessingml/2006/main" xmlns:w10="urn:schemas-microsoft-com:office:word" xmlns:wp14="http://schemas.microsoft.com/office/word/2010/wordprocessingDrawing" xmlns:v="urn:schemas-microsoft-com:vml" xmlns:o="urn:schemas-microsoft-com:office:office" xmlns:mc="http://schemas.openxmlformats.org/markup-compatibility/2006" xmlns:cx="http://schemas.microsoft.com/office/drawing/2014/chartex" xmlns:wpc="http://schemas.microsoft.com/office/word/2010/wordprocessingCanvas" xmlns="" val="0"/>
+                          <a14:useLocalDpi xmlns:a14="http://schemas.microsoft.com/office/drawing/2010/main" val="0"/>
                         </a:ext>
                       </a:extLst>
                     </a:blip>
@@ -4268,8 +4351,6 @@
           <w:rFonts w:ascii="Times New Roman" w:hAnsi="Times New Roman" w:cs="Times New Roman"/>
         </w:rPr>
       </w:pPr>
-      <w:bookmarkStart w:id="0" w:name="_GoBack"/>
-      <w:bookmarkEnd w:id="0"/>
     </w:p>
     <w:p>
       <w:pPr>
@@ -4328,8 +4409,8 @@
 </file>
 
 <file path=word/endnotes.xml><?xml version="1.0" encoding="utf-8"?>
-<w:endnotes xmlns:ve="http://schemas.openxmlformats.org/markup-compatibility/2006" xmlns:o="urn:schemas-microsoft-com:office:office" xmlns:r="http://schemas.openxmlformats.org/officeDocument/2006/relationships" xmlns:m="http://schemas.openxmlformats.org/officeDocument/2006/math" xmlns:v="urn:schemas-microsoft-com:vml" xmlns:wp="http://schemas.openxmlformats.org/drawingml/2006/wordprocessingDrawing" xmlns:w10="urn:schemas-microsoft-com:office:word" xmlns:w="http://schemas.openxmlformats.org/wordprocessingml/2006/main" xmlns:wne="http://schemas.microsoft.com/office/word/2006/wordml">
-  <w:endnote w:type="separator" w:id="0">
+<w:endnotes xmlns:wpc="http://schemas.microsoft.com/office/word/2010/wordprocessingCanvas" xmlns:cx="http://schemas.microsoft.com/office/drawing/2014/chartex" xmlns:mc="http://schemas.openxmlformats.org/markup-compatibility/2006" xmlns:o="urn:schemas-microsoft-com:office:office" xmlns:r="http://schemas.openxmlformats.org/officeDocument/2006/relationships" xmlns:m="http://schemas.openxmlformats.org/officeDocument/2006/math" xmlns:v="urn:schemas-microsoft-com:vml" xmlns:wp14="http://schemas.microsoft.com/office/word/2010/wordprocessingDrawing" xmlns:wp="http://schemas.openxmlformats.org/drawingml/2006/wordprocessingDrawing" xmlns:w10="urn:schemas-microsoft-com:office:word" xmlns:w="http://schemas.openxmlformats.org/wordprocessingml/2006/main" xmlns:w14="http://schemas.microsoft.com/office/word/2010/wordml" xmlns:w15="http://schemas.microsoft.com/office/word/2012/wordml" xmlns:w16se="http://schemas.microsoft.com/office/word/2015/wordml/symex" xmlns:wpg="http://schemas.microsoft.com/office/word/2010/wordprocessingGroup" xmlns:wpi="http://schemas.microsoft.com/office/word/2010/wordprocessingInk" xmlns:wne="http://schemas.microsoft.com/office/word/2006/wordml" xmlns:wps="http://schemas.microsoft.com/office/word/2010/wordprocessingShape" mc:Ignorable="w14 w15 w16se wp14">
+  <w:endnote w:type="separator" w:id="-1">
     <w:p>
       <w:pPr>
         <w:spacing w:after="0" w:line="240" w:lineRule="auto"/>
@@ -4339,7 +4420,7 @@
       </w:r>
     </w:p>
   </w:endnote>
-  <w:endnote w:type="continuationSeparator" w:id="1">
+  <w:endnote w:type="continuationSeparator" w:id="0">
     <w:p>
       <w:pPr>
         <w:spacing w:after="0" w:line="240" w:lineRule="auto"/>
@@ -4353,8 +4434,8 @@
 </file>
 
 <file path=word/footnotes.xml><?xml version="1.0" encoding="utf-8"?>
-<w:footnotes xmlns:ve="http://schemas.openxmlformats.org/markup-compatibility/2006" xmlns:o="urn:schemas-microsoft-com:office:office" xmlns:r="http://schemas.openxmlformats.org/officeDocument/2006/relationships" xmlns:m="http://schemas.openxmlformats.org/officeDocument/2006/math" xmlns:v="urn:schemas-microsoft-com:vml" xmlns:wp="http://schemas.openxmlformats.org/drawingml/2006/wordprocessingDrawing" xmlns:w10="urn:schemas-microsoft-com:office:word" xmlns:w="http://schemas.openxmlformats.org/wordprocessingml/2006/main" xmlns:wne="http://schemas.microsoft.com/office/word/2006/wordml">
-  <w:footnote w:type="separator" w:id="0">
+<w:footnotes xmlns:wpc="http://schemas.microsoft.com/office/word/2010/wordprocessingCanvas" xmlns:cx="http://schemas.microsoft.com/office/drawing/2014/chartex" xmlns:mc="http://schemas.openxmlformats.org/markup-compatibility/2006" xmlns:o="urn:schemas-microsoft-com:office:office" xmlns:r="http://schemas.openxmlformats.org/officeDocument/2006/relationships" xmlns:m="http://schemas.openxmlformats.org/officeDocument/2006/math" xmlns:v="urn:schemas-microsoft-com:vml" xmlns:wp14="http://schemas.microsoft.com/office/word/2010/wordprocessingDrawing" xmlns:wp="http://schemas.openxmlformats.org/drawingml/2006/wordprocessingDrawing" xmlns:w10="urn:schemas-microsoft-com:office:word" xmlns:w="http://schemas.openxmlformats.org/wordprocessingml/2006/main" xmlns:w14="http://schemas.microsoft.com/office/word/2010/wordml" xmlns:w15="http://schemas.microsoft.com/office/word/2012/wordml" xmlns:w16se="http://schemas.microsoft.com/office/word/2015/wordml/symex" xmlns:wpg="http://schemas.microsoft.com/office/word/2010/wordprocessingGroup" xmlns:wpi="http://schemas.microsoft.com/office/word/2010/wordprocessingInk" xmlns:wne="http://schemas.microsoft.com/office/word/2006/wordml" xmlns:wps="http://schemas.microsoft.com/office/word/2010/wordprocessingShape" mc:Ignorable="w14 w15 w16se wp14">
+  <w:footnote w:type="separator" w:id="-1">
     <w:p>
       <w:pPr>
         <w:spacing w:after="0" w:line="240" w:lineRule="auto"/>
@@ -4364,7 +4445,7 @@
       </w:r>
     </w:p>
   </w:footnote>
-  <w:footnote w:type="continuationSeparator" w:id="1">
+  <w:footnote w:type="continuationSeparator" w:id="0">
     <w:p>
       <w:pPr>
         <w:spacing w:after="0" w:line="240" w:lineRule="auto"/>
@@ -4378,7 +4459,7 @@
 </file>
 
 <file path=word/header1.xml><?xml version="1.0" encoding="utf-8"?>
-<w:hdr xmlns:ve="http://schemas.openxmlformats.org/markup-compatibility/2006" xmlns:o="urn:schemas-microsoft-com:office:office" xmlns:r="http://schemas.openxmlformats.org/officeDocument/2006/relationships" xmlns:m="http://schemas.openxmlformats.org/officeDocument/2006/math" xmlns:v="urn:schemas-microsoft-com:vml" xmlns:wp="http://schemas.openxmlformats.org/drawingml/2006/wordprocessingDrawing" xmlns:w10="urn:schemas-microsoft-com:office:word" xmlns:w="http://schemas.openxmlformats.org/wordprocessingml/2006/main" xmlns:wne="http://schemas.microsoft.com/office/word/2006/wordml">
+<w:hdr xmlns:wpc="http://schemas.microsoft.com/office/word/2010/wordprocessingCanvas" xmlns:cx="http://schemas.microsoft.com/office/drawing/2014/chartex" xmlns:mc="http://schemas.openxmlformats.org/markup-compatibility/2006" xmlns:o="urn:schemas-microsoft-com:office:office" xmlns:r="http://schemas.openxmlformats.org/officeDocument/2006/relationships" xmlns:m="http://schemas.openxmlformats.org/officeDocument/2006/math" xmlns:v="urn:schemas-microsoft-com:vml" xmlns:wp14="http://schemas.microsoft.com/office/word/2010/wordprocessingDrawing" xmlns:wp="http://schemas.openxmlformats.org/drawingml/2006/wordprocessingDrawing" xmlns:w10="urn:schemas-microsoft-com:office:word" xmlns:w="http://schemas.openxmlformats.org/wordprocessingml/2006/main" xmlns:w14="http://schemas.microsoft.com/office/word/2010/wordml" xmlns:w15="http://schemas.microsoft.com/office/word/2012/wordml" xmlns:w16se="http://schemas.microsoft.com/office/word/2015/wordml/symex" xmlns:wpg="http://schemas.microsoft.com/office/word/2010/wordprocessingGroup" xmlns:wpi="http://schemas.microsoft.com/office/word/2010/wordprocessingInk" xmlns:wne="http://schemas.microsoft.com/office/word/2006/wordml" xmlns:wps="http://schemas.microsoft.com/office/word/2010/wordprocessingShape" mc:Ignorable="w14 w15 w16se wp14">
   <w:p>
     <w:pPr>
       <w:pStyle w:val="Header"/>
@@ -4404,6 +4485,7 @@
       <w:t xml:space="preserve">   Course </w:t>
     </w:r>
     <w:proofErr w:type="spellStart"/>
+    <w:proofErr w:type="gramStart"/>
     <w:r>
       <w:t>Title:</w:t>
     </w:r>
@@ -4411,6 +4493,7 @@
       <w:t>Cloud</w:t>
     </w:r>
     <w:proofErr w:type="spellEnd"/>
+    <w:proofErr w:type="gramEnd"/>
     <w:r>
       <w:t xml:space="preserve"> Technologies</w:t>
     </w:r>
@@ -4419,8 +4502,8 @@
 </file>
 
 <file path=word/numbering.xml><?xml version="1.0" encoding="utf-8"?>
-<w:numbering xmlns:ve="http://schemas.openxmlformats.org/markup-compatibility/2006" xmlns:o="urn:schemas-microsoft-com:office:office" xmlns:r="http://schemas.openxmlformats.org/officeDocument/2006/relationships" xmlns:m="http://schemas.openxmlformats.org/officeDocument/2006/math" xmlns:v="urn:schemas-microsoft-com:vml" xmlns:wp="http://schemas.openxmlformats.org/drawingml/2006/wordprocessingDrawing" xmlns:w10="urn:schemas-microsoft-com:office:word" xmlns:w="http://schemas.openxmlformats.org/wordprocessingml/2006/main" xmlns:wne="http://schemas.microsoft.com/office/word/2006/wordml">
-  <w:abstractNum w:abstractNumId="0">
+<w:numbering xmlns:wpc="http://schemas.microsoft.com/office/word/2010/wordprocessingCanvas" xmlns:cx="http://schemas.microsoft.com/office/drawing/2014/chartex" xmlns:mc="http://schemas.openxmlformats.org/markup-compatibility/2006" xmlns:o="urn:schemas-microsoft-com:office:office" xmlns:r="http://schemas.openxmlformats.org/officeDocument/2006/relationships" xmlns:m="http://schemas.openxmlformats.org/officeDocument/2006/math" xmlns:v="urn:schemas-microsoft-com:vml" xmlns:wp14="http://schemas.microsoft.com/office/word/2010/wordprocessingDrawing" xmlns:wp="http://schemas.openxmlformats.org/drawingml/2006/wordprocessingDrawing" xmlns:w10="urn:schemas-microsoft-com:office:word" xmlns:w="http://schemas.openxmlformats.org/wordprocessingml/2006/main" xmlns:w14="http://schemas.microsoft.com/office/word/2010/wordml" xmlns:w15="http://schemas.microsoft.com/office/word/2012/wordml" xmlns:w16se="http://schemas.microsoft.com/office/word/2015/wordml/symex" xmlns:wpg="http://schemas.microsoft.com/office/word/2010/wordprocessingGroup" xmlns:wpi="http://schemas.microsoft.com/office/word/2010/wordprocessingInk" xmlns:wne="http://schemas.microsoft.com/office/word/2006/wordml" xmlns:wps="http://schemas.microsoft.com/office/word/2010/wordprocessingShape" mc:Ignorable="w14 w15 w16se wp14">
+  <w:abstractNum w:abstractNumId="0" w15:restartNumberingAfterBreak="0">
     <w:nsid w:val="0DC26E0C"/>
     <w:multiLevelType w:val="multilevel"/>
     <w:tmpl w:val="3AAAE410"/>
@@ -4533,7 +4616,7 @@
       </w:pPr>
     </w:lvl>
   </w:abstractNum>
-  <w:abstractNum w:abstractNumId="1">
+  <w:abstractNum w:abstractNumId="1" w15:restartNumberingAfterBreak="0">
     <w:nsid w:val="22D7458F"/>
     <w:multiLevelType w:val="hybridMultilevel"/>
     <w:tmpl w:val="9EE43386"/>
@@ -4646,7 +4729,7 @@
       </w:rPr>
     </w:lvl>
   </w:abstractNum>
-  <w:abstractNum w:abstractNumId="2">
+  <w:abstractNum w:abstractNumId="2" w15:restartNumberingAfterBreak="0">
     <w:nsid w:val="277208BB"/>
     <w:multiLevelType w:val="hybridMultilevel"/>
     <w:tmpl w:val="3D148946"/>
@@ -4759,7 +4842,7 @@
       </w:rPr>
     </w:lvl>
   </w:abstractNum>
-  <w:abstractNum w:abstractNumId="3">
+  <w:abstractNum w:abstractNumId="3" w15:restartNumberingAfterBreak="0">
     <w:nsid w:val="49BD1D1D"/>
     <w:multiLevelType w:val="multilevel"/>
     <w:tmpl w:val="1640D734"/>
@@ -4908,7 +4991,7 @@
       </w:rPr>
     </w:lvl>
   </w:abstractNum>
-  <w:abstractNum w:abstractNumId="4">
+  <w:abstractNum w:abstractNumId="4" w15:restartNumberingAfterBreak="0">
     <w:nsid w:val="54227036"/>
     <w:multiLevelType w:val="hybridMultilevel"/>
     <w:tmpl w:val="242AC212"/>
@@ -4997,7 +5080,7 @@
       </w:pPr>
     </w:lvl>
   </w:abstractNum>
-  <w:abstractNum w:abstractNumId="5">
+  <w:abstractNum w:abstractNumId="5" w15:restartNumberingAfterBreak="0">
     <w:nsid w:val="5432463D"/>
     <w:multiLevelType w:val="multilevel"/>
     <w:tmpl w:val="C702423A"/>
@@ -5110,7 +5193,7 @@
       </w:pPr>
     </w:lvl>
   </w:abstractNum>
-  <w:abstractNum w:abstractNumId="6">
+  <w:abstractNum w:abstractNumId="6" w15:restartNumberingAfterBreak="0">
     <w:nsid w:val="55421769"/>
     <w:multiLevelType w:val="hybridMultilevel"/>
     <w:tmpl w:val="73F865C4"/>
@@ -5223,7 +5306,7 @@
       </w:rPr>
     </w:lvl>
   </w:abstractNum>
-  <w:abstractNum w:abstractNumId="7">
+  <w:abstractNum w:abstractNumId="7" w15:restartNumberingAfterBreak="0">
     <w:nsid w:val="6B8777F6"/>
     <w:multiLevelType w:val="hybridMultilevel"/>
     <w:tmpl w:val="1D34A538"/>
@@ -5336,7 +5419,7 @@
       </w:rPr>
     </w:lvl>
   </w:abstractNum>
-  <w:abstractNum w:abstractNumId="8">
+  <w:abstractNum w:abstractNumId="8" w15:restartNumberingAfterBreak="0">
     <w:nsid w:val="72AE5439"/>
     <w:multiLevelType w:val="multilevel"/>
     <w:tmpl w:val="D2547526"/>
@@ -5449,7 +5532,7 @@
       </w:pPr>
     </w:lvl>
   </w:abstractNum>
-  <w:abstractNum w:abstractNumId="9">
+  <w:abstractNum w:abstractNumId="9" w15:restartNumberingAfterBreak="0">
     <w:nsid w:val="77BD6690"/>
     <w:multiLevelType w:val="hybridMultilevel"/>
     <w:tmpl w:val="F764693A"/>
@@ -5562,7 +5645,7 @@
       </w:rPr>
     </w:lvl>
   </w:abstractNum>
-  <w:abstractNum w:abstractNumId="10">
+  <w:abstractNum w:abstractNumId="10" w15:restartNumberingAfterBreak="0">
     <w:nsid w:val="7C70231C"/>
     <w:multiLevelType w:val="hybridMultilevel"/>
     <w:tmpl w:val="3F96AB3E"/>
@@ -5736,7 +5819,7 @@
 </file>
 
 <file path=word/styles.xml><?xml version="1.0" encoding="utf-8"?>
-<w:styles xmlns:r="http://schemas.openxmlformats.org/officeDocument/2006/relationships" xmlns:w="http://schemas.openxmlformats.org/wordprocessingml/2006/main">
+<w:styles xmlns:mc="http://schemas.openxmlformats.org/markup-compatibility/2006" xmlns:r="http://schemas.openxmlformats.org/officeDocument/2006/relationships" xmlns:w="http://schemas.openxmlformats.org/wordprocessingml/2006/main" xmlns:w14="http://schemas.microsoft.com/office/word/2010/wordml" xmlns:w15="http://schemas.microsoft.com/office/word/2012/wordml" xmlns:w16se="http://schemas.microsoft.com/office/word/2015/wordml/symex" mc:Ignorable="w14 w15 w16se">
   <w:docDefaults>
     <w:rPrDefault>
       <w:rPr>
@@ -5752,144 +5835,378 @@
       </w:pPr>
     </w:pPrDefault>
   </w:docDefaults>
-  <w:latentStyles w:defLockedState="0" w:defUIPriority="99" w:defSemiHidden="1" w:defUnhideWhenUsed="1" w:defQFormat="0" w:count="267">
-    <w:lsdException w:name="Normal" w:semiHidden="0" w:uiPriority="0" w:unhideWhenUsed="0" w:qFormat="1"/>
-    <w:lsdException w:name="heading 1" w:semiHidden="0" w:uiPriority="9" w:unhideWhenUsed="0" w:qFormat="1"/>
-    <w:lsdException w:name="heading 2" w:uiPriority="9" w:qFormat="1"/>
-    <w:lsdException w:name="heading 3" w:uiPriority="9" w:qFormat="1"/>
-    <w:lsdException w:name="heading 4" w:uiPriority="9" w:qFormat="1"/>
-    <w:lsdException w:name="heading 5" w:uiPriority="9" w:qFormat="1"/>
-    <w:lsdException w:name="heading 6" w:uiPriority="9" w:qFormat="1"/>
-    <w:lsdException w:name="heading 7" w:uiPriority="9" w:qFormat="1"/>
-    <w:lsdException w:name="heading 8" w:uiPriority="9" w:qFormat="1"/>
-    <w:lsdException w:name="heading 9" w:uiPriority="9" w:qFormat="1"/>
-    <w:lsdException w:name="toc 1" w:uiPriority="39"/>
-    <w:lsdException w:name="toc 2" w:uiPriority="39"/>
-    <w:lsdException w:name="toc 3" w:uiPriority="39"/>
-    <w:lsdException w:name="toc 4" w:uiPriority="39"/>
-    <w:lsdException w:name="toc 5" w:uiPriority="39"/>
-    <w:lsdException w:name="toc 6" w:uiPriority="39"/>
-    <w:lsdException w:name="toc 7" w:uiPriority="39"/>
-    <w:lsdException w:name="toc 8" w:uiPriority="39"/>
-    <w:lsdException w:name="toc 9" w:uiPriority="39"/>
-    <w:lsdException w:name="caption" w:uiPriority="35" w:qFormat="1"/>
-    <w:lsdException w:name="Title" w:semiHidden="0" w:uiPriority="10" w:unhideWhenUsed="0" w:qFormat="1"/>
-    <w:lsdException w:name="Default Paragraph Font" w:uiPriority="1"/>
-    <w:lsdException w:name="Subtitle" w:semiHidden="0" w:uiPriority="11" w:unhideWhenUsed="0" w:qFormat="1"/>
-    <w:lsdException w:name="Strong" w:semiHidden="0" w:uiPriority="22" w:unhideWhenUsed="0" w:qFormat="1"/>
-    <w:lsdException w:name="Emphasis" w:semiHidden="0" w:uiPriority="20" w:unhideWhenUsed="0" w:qFormat="1"/>
-    <w:lsdException w:name="Table Grid" w:semiHidden="0" w:uiPriority="39" w:unhideWhenUsed="0"/>
-    <w:lsdException w:name="Placeholder Text" w:unhideWhenUsed="0"/>
-    <w:lsdException w:name="No Spacing" w:semiHidden="0" w:uiPriority="1" w:unhideWhenUsed="0" w:qFormat="1"/>
-    <w:lsdException w:name="Light Shading" w:semiHidden="0" w:uiPriority="60" w:unhideWhenUsed="0"/>
-    <w:lsdException w:name="Light List" w:semiHidden="0" w:uiPriority="61" w:unhideWhenUsed="0"/>
-    <w:lsdException w:name="Light Grid" w:semiHidden="0" w:uiPriority="62" w:unhideWhenUsed="0"/>
-    <w:lsdException w:name="Medium Shading 1" w:semiHidden="0" w:uiPriority="63" w:unhideWhenUsed="0"/>
-    <w:lsdException w:name="Medium Shading 2" w:semiHidden="0" w:uiPriority="64" w:unhideWhenUsed="0"/>
-    <w:lsdException w:name="Medium List 1" w:semiHidden="0" w:uiPriority="65" w:unhideWhenUsed="0"/>
-    <w:lsdException w:name="Medium List 2" w:semiHidden="0" w:uiPriority="66" w:unhideWhenUsed="0"/>
-    <w:lsdException w:name="Medium Grid 1" w:semiHidden="0" w:uiPriority="67" w:unhideWhenUsed="0"/>
-    <w:lsdException w:name="Medium Grid 2" w:semiHidden="0" w:uiPriority="68" w:unhideWhenUsed="0"/>
-    <w:lsdException w:name="Medium Grid 3" w:semiHidden="0" w:uiPriority="69" w:unhideWhenUsed="0"/>
-    <w:lsdException w:name="Dark List" w:semiHidden="0" w:uiPriority="70" w:unhideWhenUsed="0"/>
-    <w:lsdException w:name="Colorful Shading" w:semiHidden="0" w:uiPriority="71" w:unhideWhenUsed="0"/>
-    <w:lsdException w:name="Colorful List" w:semiHidden="0" w:uiPriority="72" w:unhideWhenUsed="0"/>
-    <w:lsdException w:name="Colorful Grid" w:semiHidden="0" w:uiPriority="73" w:unhideWhenUsed="0"/>
-    <w:lsdException w:name="Light Shading Accent 1" w:semiHidden="0" w:uiPriority="60" w:unhideWhenUsed="0"/>
-    <w:lsdException w:name="Light List Accent 1" w:semiHidden="0" w:uiPriority="61" w:unhideWhenUsed="0"/>
-    <w:lsdException w:name="Light Grid Accent 1" w:semiHidden="0" w:uiPriority="62" w:unhideWhenUsed="0"/>
-    <w:lsdException w:name="Medium Shading 1 Accent 1" w:semiHidden="0" w:uiPriority="63" w:unhideWhenUsed="0"/>
-    <w:lsdException w:name="Medium Shading 2 Accent 1" w:semiHidden="0" w:uiPriority="64" w:unhideWhenUsed="0"/>
-    <w:lsdException w:name="Medium List 1 Accent 1" w:semiHidden="0" w:uiPriority="65" w:unhideWhenUsed="0"/>
-    <w:lsdException w:name="Revision" w:unhideWhenUsed="0"/>
-    <w:lsdException w:name="List Paragraph" w:semiHidden="0" w:uiPriority="34" w:unhideWhenUsed="0" w:qFormat="1"/>
-    <w:lsdException w:name="Quote" w:semiHidden="0" w:uiPriority="29" w:unhideWhenUsed="0" w:qFormat="1"/>
-    <w:lsdException w:name="Intense Quote" w:semiHidden="0" w:uiPriority="30" w:unhideWhenUsed="0" w:qFormat="1"/>
-    <w:lsdException w:name="Medium List 2 Accent 1" w:semiHidden="0" w:uiPriority="66" w:unhideWhenUsed="0"/>
-    <w:lsdException w:name="Medium Grid 1 Accent 1" w:semiHidden="0" w:uiPriority="67" w:unhideWhenUsed="0"/>
-    <w:lsdException w:name="Medium Grid 2 Accent 1" w:semiHidden="0" w:uiPriority="68" w:unhideWhenUsed="0"/>
-    <w:lsdException w:name="Medium Grid 3 Accent 1" w:semiHidden="0" w:uiPriority="69" w:unhideWhenUsed="0"/>
-    <w:lsdException w:name="Dark List Accent 1" w:semiHidden="0" w:uiPriority="70" w:unhideWhenUsed="0"/>
-    <w:lsdException w:name="Colorful Shading Accent 1" w:semiHidden="0" w:uiPriority="71" w:unhideWhenUsed="0"/>
-    <w:lsdException w:name="Colorful List Accent 1" w:semiHidden="0" w:uiPriority="72" w:unhideWhenUsed="0"/>
-    <w:lsdException w:name="Colorful Grid Accent 1" w:semiHidden="0" w:uiPriority="73" w:unhideWhenUsed="0"/>
-    <w:lsdException w:name="Light Shading Accent 2" w:semiHidden="0" w:uiPriority="60" w:unhideWhenUsed="0"/>
-    <w:lsdException w:name="Light List Accent 2" w:semiHidden="0" w:uiPriority="61" w:unhideWhenUsed="0"/>
-    <w:lsdException w:name="Light Grid Accent 2" w:semiHidden="0" w:uiPriority="62" w:unhideWhenUsed="0"/>
-    <w:lsdException w:name="Medium Shading 1 Accent 2" w:semiHidden="0" w:uiPriority="63" w:unhideWhenUsed="0"/>
-    <w:lsdException w:name="Medium Shading 2 Accent 2" w:semiHidden="0" w:uiPriority="64" w:unhideWhenUsed="0"/>
-    <w:lsdException w:name="Medium List 1 Accent 2" w:semiHidden="0" w:uiPriority="65" w:unhideWhenUsed="0"/>
-    <w:lsdException w:name="Medium List 2 Accent 2" w:semiHidden="0" w:uiPriority="66" w:unhideWhenUsed="0"/>
-    <w:lsdException w:name="Medium Grid 1 Accent 2" w:semiHidden="0" w:uiPriority="67" w:unhideWhenUsed="0"/>
-    <w:lsdException w:name="Medium Grid 2 Accent 2" w:semiHidden="0" w:uiPriority="68" w:unhideWhenUsed="0"/>
-    <w:lsdException w:name="Medium Grid 3 Accent 2" w:semiHidden="0" w:uiPriority="69" w:unhideWhenUsed="0"/>
-    <w:lsdException w:name="Dark List Accent 2" w:semiHidden="0" w:uiPriority="70" w:unhideWhenUsed="0"/>
-    <w:lsdException w:name="Colorful Shading Accent 2" w:semiHidden="0" w:uiPriority="71" w:unhideWhenUsed="0"/>
-    <w:lsdException w:name="Colorful List Accent 2" w:semiHidden="0" w:uiPriority="72" w:unhideWhenUsed="0"/>
-    <w:lsdException w:name="Colorful Grid Accent 2" w:semiHidden="0" w:uiPriority="73" w:unhideWhenUsed="0"/>
-    <w:lsdException w:name="Light Shading Accent 3" w:semiHidden="0" w:uiPriority="60" w:unhideWhenUsed="0"/>
-    <w:lsdException w:name="Light List Accent 3" w:semiHidden="0" w:uiPriority="61" w:unhideWhenUsed="0"/>
-    <w:lsdException w:name="Light Grid Accent 3" w:semiHidden="0" w:uiPriority="62" w:unhideWhenUsed="0"/>
-    <w:lsdException w:name="Medium Shading 1 Accent 3" w:semiHidden="0" w:uiPriority="63" w:unhideWhenUsed="0"/>
-    <w:lsdException w:name="Medium Shading 2 Accent 3" w:semiHidden="0" w:uiPriority="64" w:unhideWhenUsed="0"/>
-    <w:lsdException w:name="Medium List 1 Accent 3" w:semiHidden="0" w:uiPriority="65" w:unhideWhenUsed="0"/>
-    <w:lsdException w:name="Medium List 2 Accent 3" w:semiHidden="0" w:uiPriority="66" w:unhideWhenUsed="0"/>
-    <w:lsdException w:name="Medium Grid 1 Accent 3" w:semiHidden="0" w:uiPriority="67" w:unhideWhenUsed="0"/>
-    <w:lsdException w:name="Medium Grid 2 Accent 3" w:semiHidden="0" w:uiPriority="68" w:unhideWhenUsed="0"/>
-    <w:lsdException w:name="Medium Grid 3 Accent 3" w:semiHidden="0" w:uiPriority="69" w:unhideWhenUsed="0"/>
-    <w:lsdException w:name="Dark List Accent 3" w:semiHidden="0" w:uiPriority="70" w:unhideWhenUsed="0"/>
-    <w:lsdException w:name="Colorful Shading Accent 3" w:semiHidden="0" w:uiPriority="71" w:unhideWhenUsed="0"/>
-    <w:lsdException w:name="Colorful List Accent 3" w:semiHidden="0" w:uiPriority="72" w:unhideWhenUsed="0"/>
-    <w:lsdException w:name="Colorful Grid Accent 3" w:semiHidden="0" w:uiPriority="73" w:unhideWhenUsed="0"/>
-    <w:lsdException w:name="Light Shading Accent 4" w:semiHidden="0" w:uiPriority="60" w:unhideWhenUsed="0"/>
-    <w:lsdException w:name="Light List Accent 4" w:semiHidden="0" w:uiPriority="61" w:unhideWhenUsed="0"/>
-    <w:lsdException w:name="Light Grid Accent 4" w:semiHidden="0" w:uiPriority="62" w:unhideWhenUsed="0"/>
-    <w:lsdException w:name="Medium Shading 1 Accent 4" w:semiHidden="0" w:uiPriority="63" w:unhideWhenUsed="0"/>
-    <w:lsdException w:name="Medium Shading 2 Accent 4" w:semiHidden="0" w:uiPriority="64" w:unhideWhenUsed="0"/>
-    <w:lsdException w:name="Medium List 1 Accent 4" w:semiHidden="0" w:uiPriority="65" w:unhideWhenUsed="0"/>
-    <w:lsdException w:name="Medium List 2 Accent 4" w:semiHidden="0" w:uiPriority="66" w:unhideWhenUsed="0"/>
-    <w:lsdException w:name="Medium Grid 1 Accent 4" w:semiHidden="0" w:uiPriority="67" w:unhideWhenUsed="0"/>
-    <w:lsdException w:name="Medium Grid 2 Accent 4" w:semiHidden="0" w:uiPriority="68" w:unhideWhenUsed="0"/>
-    <w:lsdException w:name="Medium Grid 3 Accent 4" w:semiHidden="0" w:uiPriority="69" w:unhideWhenUsed="0"/>
-    <w:lsdException w:name="Dark List Accent 4" w:semiHidden="0" w:uiPriority="70" w:unhideWhenUsed="0"/>
-    <w:lsdException w:name="Colorful Shading Accent 4" w:semiHidden="0" w:uiPriority="71" w:unhideWhenUsed="0"/>
-    <w:lsdException w:name="Colorful List Accent 4" w:semiHidden="0" w:uiPriority="72" w:unhideWhenUsed="0"/>
-    <w:lsdException w:name="Colorful Grid Accent 4" w:semiHidden="0" w:uiPriority="73" w:unhideWhenUsed="0"/>
-    <w:lsdException w:name="Light Shading Accent 5" w:semiHidden="0" w:uiPriority="60" w:unhideWhenUsed="0"/>
-    <w:lsdException w:name="Light List Accent 5" w:semiHidden="0" w:uiPriority="61" w:unhideWhenUsed="0"/>
-    <w:lsdException w:name="Light Grid Accent 5" w:semiHidden="0" w:uiPriority="62" w:unhideWhenUsed="0"/>
-    <w:lsdException w:name="Medium Shading 1 Accent 5" w:semiHidden="0" w:uiPriority="63" w:unhideWhenUsed="0"/>
-    <w:lsdException w:name="Medium Shading 2 Accent 5" w:semiHidden="0" w:uiPriority="64" w:unhideWhenUsed="0"/>
-    <w:lsdException w:name="Medium List 1 Accent 5" w:semiHidden="0" w:uiPriority="65" w:unhideWhenUsed="0"/>
-    <w:lsdException w:name="Medium List 2 Accent 5" w:semiHidden="0" w:uiPriority="66" w:unhideWhenUsed="0"/>
-    <w:lsdException w:name="Medium Grid 1 Accent 5" w:semiHidden="0" w:uiPriority="67" w:unhideWhenUsed="0"/>
-    <w:lsdException w:name="Medium Grid 2 Accent 5" w:semiHidden="0" w:uiPriority="68" w:unhideWhenUsed="0"/>
-    <w:lsdException w:name="Medium Grid 3 Accent 5" w:semiHidden="0" w:uiPriority="69" w:unhideWhenUsed="0"/>
-    <w:lsdException w:name="Dark List Accent 5" w:semiHidden="0" w:uiPriority="70" w:unhideWhenUsed="0"/>
-    <w:lsdException w:name="Colorful Shading Accent 5" w:semiHidden="0" w:uiPriority="71" w:unhideWhenUsed="0"/>
-    <w:lsdException w:name="Colorful List Accent 5" w:semiHidden="0" w:uiPriority="72" w:unhideWhenUsed="0"/>
-    <w:lsdException w:name="Colorful Grid Accent 5" w:semiHidden="0" w:uiPriority="73" w:unhideWhenUsed="0"/>
-    <w:lsdException w:name="Light Shading Accent 6" w:semiHidden="0" w:uiPriority="60" w:unhideWhenUsed="0"/>
-    <w:lsdException w:name="Light List Accent 6" w:semiHidden="0" w:uiPriority="61" w:unhideWhenUsed="0"/>
-    <w:lsdException w:name="Light Grid Accent 6" w:semiHidden="0" w:uiPriority="62" w:unhideWhenUsed="0"/>
-    <w:lsdException w:name="Medium Shading 1 Accent 6" w:semiHidden="0" w:uiPriority="63" w:unhideWhenUsed="0"/>
-    <w:lsdException w:name="Medium Shading 2 Accent 6" w:semiHidden="0" w:uiPriority="64" w:unhideWhenUsed="0"/>
-    <w:lsdException w:name="Medium List 1 Accent 6" w:semiHidden="0" w:uiPriority="65" w:unhideWhenUsed="0"/>
-    <w:lsdException w:name="Medium List 2 Accent 6" w:semiHidden="0" w:uiPriority="66" w:unhideWhenUsed="0"/>
-    <w:lsdException w:name="Medium Grid 1 Accent 6" w:semiHidden="0" w:uiPriority="67" w:unhideWhenUsed="0"/>
-    <w:lsdException w:name="Medium Grid 2 Accent 6" w:semiHidden="0" w:uiPriority="68" w:unhideWhenUsed="0"/>
-    <w:lsdException w:name="Medium Grid 3 Accent 6" w:semiHidden="0" w:uiPriority="69" w:unhideWhenUsed="0"/>
-    <w:lsdException w:name="Dark List Accent 6" w:semiHidden="0" w:uiPriority="70" w:unhideWhenUsed="0"/>
-    <w:lsdException w:name="Colorful Shading Accent 6" w:semiHidden="0" w:uiPriority="71" w:unhideWhenUsed="0"/>
-    <w:lsdException w:name="Colorful List Accent 6" w:semiHidden="0" w:uiPriority="72" w:unhideWhenUsed="0"/>
-    <w:lsdException w:name="Colorful Grid Accent 6" w:semiHidden="0" w:uiPriority="73" w:unhideWhenUsed="0"/>
-    <w:lsdException w:name="Subtle Emphasis" w:semiHidden="0" w:uiPriority="19" w:unhideWhenUsed="0" w:qFormat="1"/>
-    <w:lsdException w:name="Intense Emphasis" w:semiHidden="0" w:uiPriority="21" w:unhideWhenUsed="0" w:qFormat="1"/>
-    <w:lsdException w:name="Subtle Reference" w:semiHidden="0" w:uiPriority="31" w:unhideWhenUsed="0" w:qFormat="1"/>
-    <w:lsdException w:name="Intense Reference" w:semiHidden="0" w:uiPriority="32" w:unhideWhenUsed="0" w:qFormat="1"/>
-    <w:lsdException w:name="Book Title" w:semiHidden="0" w:uiPriority="33" w:unhideWhenUsed="0" w:qFormat="1"/>
-    <w:lsdException w:name="Bibliography" w:uiPriority="37"/>
-    <w:lsdException w:name="TOC Heading" w:uiPriority="39" w:qFormat="1"/>
+  <w:latentStyles w:defLockedState="0" w:defUIPriority="99" w:defSemiHidden="0" w:defUnhideWhenUsed="0" w:defQFormat="0" w:count="371">
+    <w:lsdException w:name="Normal" w:uiPriority="0" w:qFormat="1"/>
+    <w:lsdException w:name="heading 1" w:uiPriority="9" w:qFormat="1"/>
+    <w:lsdException w:name="heading 2" w:semiHidden="1" w:uiPriority="9" w:unhideWhenUsed="1" w:qFormat="1"/>
+    <w:lsdException w:name="heading 3" w:semiHidden="1" w:uiPriority="9" w:unhideWhenUsed="1" w:qFormat="1"/>
+    <w:lsdException w:name="heading 4" w:semiHidden="1" w:uiPriority="9" w:unhideWhenUsed="1" w:qFormat="1"/>
+    <w:lsdException w:name="heading 5" w:semiHidden="1" w:uiPriority="9" w:unhideWhenUsed="1" w:qFormat="1"/>
+    <w:lsdException w:name="heading 6" w:semiHidden="1" w:uiPriority="9" w:unhideWhenUsed="1" w:qFormat="1"/>
+    <w:lsdException w:name="heading 7" w:semiHidden="1" w:uiPriority="9" w:unhideWhenUsed="1" w:qFormat="1"/>
+    <w:lsdException w:name="heading 8" w:semiHidden="1" w:uiPriority="9" w:unhideWhenUsed="1" w:qFormat="1"/>
+    <w:lsdException w:name="heading 9" w:semiHidden="1" w:uiPriority="9" w:unhideWhenUsed="1" w:qFormat="1"/>
+    <w:lsdException w:name="index 1" w:semiHidden="1" w:unhideWhenUsed="1"/>
+    <w:lsdException w:name="index 2" w:semiHidden="1" w:unhideWhenUsed="1"/>
+    <w:lsdException w:name="index 3" w:semiHidden="1" w:unhideWhenUsed="1"/>
+    <w:lsdException w:name="index 4" w:semiHidden="1" w:unhideWhenUsed="1"/>
+    <w:lsdException w:name="index 5" w:semiHidden="1" w:unhideWhenUsed="1"/>
+    <w:lsdException w:name="index 6" w:semiHidden="1" w:unhideWhenUsed="1"/>
+    <w:lsdException w:name="index 7" w:semiHidden="1" w:unhideWhenUsed="1"/>
+    <w:lsdException w:name="index 8" w:semiHidden="1" w:unhideWhenUsed="1"/>
+    <w:lsdException w:name="index 9" w:semiHidden="1" w:unhideWhenUsed="1"/>
+    <w:lsdException w:name="toc 1" w:semiHidden="1" w:uiPriority="39" w:unhideWhenUsed="1"/>
+    <w:lsdException w:name="toc 2" w:semiHidden="1" w:uiPriority="39" w:unhideWhenUsed="1"/>
+    <w:lsdException w:name="toc 3" w:semiHidden="1" w:uiPriority="39" w:unhideWhenUsed="1"/>
+    <w:lsdException w:name="toc 4" w:semiHidden="1" w:uiPriority="39" w:unhideWhenUsed="1"/>
+    <w:lsdException w:name="toc 5" w:semiHidden="1" w:uiPriority="39" w:unhideWhenUsed="1"/>
+    <w:lsdException w:name="toc 6" w:semiHidden="1" w:uiPriority="39" w:unhideWhenUsed="1"/>
+    <w:lsdException w:name="toc 7" w:semiHidden="1" w:uiPriority="39" w:unhideWhenUsed="1"/>
+    <w:lsdException w:name="toc 8" w:semiHidden="1" w:uiPriority="39" w:unhideWhenUsed="1"/>
+    <w:lsdException w:name="toc 9" w:semiHidden="1" w:uiPriority="39" w:unhideWhenUsed="1"/>
+    <w:lsdException w:name="Normal Indent" w:semiHidden="1" w:unhideWhenUsed="1"/>
+    <w:lsdException w:name="footnote text" w:semiHidden="1" w:unhideWhenUsed="1"/>
+    <w:lsdException w:name="annotation text" w:semiHidden="1" w:unhideWhenUsed="1"/>
+    <w:lsdException w:name="header" w:semiHidden="1" w:unhideWhenUsed="1"/>
+    <w:lsdException w:name="footer" w:semiHidden="1" w:unhideWhenUsed="1"/>
+    <w:lsdException w:name="index heading" w:semiHidden="1" w:unhideWhenUsed="1"/>
+    <w:lsdException w:name="caption" w:semiHidden="1" w:uiPriority="35" w:unhideWhenUsed="1" w:qFormat="1"/>
+    <w:lsdException w:name="table of figures" w:semiHidden="1" w:unhideWhenUsed="1"/>
+    <w:lsdException w:name="envelope address" w:semiHidden="1" w:unhideWhenUsed="1"/>
+    <w:lsdException w:name="envelope return" w:semiHidden="1" w:unhideWhenUsed="1"/>
+    <w:lsdException w:name="footnote reference" w:semiHidden="1" w:unhideWhenUsed="1"/>
+    <w:lsdException w:name="annotation reference" w:semiHidden="1" w:unhideWhenUsed="1"/>
+    <w:lsdException w:name="line number" w:semiHidden="1" w:unhideWhenUsed="1"/>
+    <w:lsdException w:name="page number" w:semiHidden="1" w:unhideWhenUsed="1"/>
+    <w:lsdException w:name="endnote reference" w:semiHidden="1" w:unhideWhenUsed="1"/>
+    <w:lsdException w:name="endnote text" w:semiHidden="1" w:unhideWhenUsed="1"/>
+    <w:lsdException w:name="table of authorities" w:semiHidden="1" w:unhideWhenUsed="1"/>
+    <w:lsdException w:name="macro" w:semiHidden="1" w:unhideWhenUsed="1"/>
+    <w:lsdException w:name="toa heading" w:semiHidden="1" w:unhideWhenUsed="1"/>
+    <w:lsdException w:name="List" w:semiHidden="1" w:unhideWhenUsed="1"/>
+    <w:lsdException w:name="List Bullet" w:semiHidden="1" w:unhideWhenUsed="1"/>
+    <w:lsdException w:name="List Number" w:semiHidden="1" w:unhideWhenUsed="1"/>
+    <w:lsdException w:name="List 2" w:semiHidden="1" w:unhideWhenUsed="1"/>
+    <w:lsdException w:name="List 3" w:semiHidden="1" w:unhideWhenUsed="1"/>
+    <w:lsdException w:name="List 4" w:semiHidden="1" w:unhideWhenUsed="1"/>
+    <w:lsdException w:name="List 5" w:semiHidden="1" w:unhideWhenUsed="1"/>
+    <w:lsdException w:name="List Bullet 2" w:semiHidden="1" w:unhideWhenUsed="1"/>
+    <w:lsdException w:name="List Bullet 3" w:semiHidden="1" w:unhideWhenUsed="1"/>
+    <w:lsdException w:name="List Bullet 4" w:semiHidden="1" w:unhideWhenUsed="1"/>
+    <w:lsdException w:name="List Bullet 5" w:semiHidden="1" w:unhideWhenUsed="1"/>
+    <w:lsdException w:name="List Number 2" w:semiHidden="1" w:unhideWhenUsed="1"/>
+    <w:lsdException w:name="List Number 3" w:semiHidden="1" w:unhideWhenUsed="1"/>
+    <w:lsdException w:name="List Number 4" w:semiHidden="1" w:unhideWhenUsed="1"/>
+    <w:lsdException w:name="List Number 5" w:semiHidden="1" w:unhideWhenUsed="1"/>
+    <w:lsdException w:name="Title" w:uiPriority="10" w:qFormat="1"/>
+    <w:lsdException w:name="Closing" w:semiHidden="1" w:unhideWhenUsed="1"/>
+    <w:lsdException w:name="Signature" w:semiHidden="1" w:unhideWhenUsed="1"/>
+    <w:lsdException w:name="Default Paragraph Font" w:semiHidden="1" w:uiPriority="1" w:unhideWhenUsed="1"/>
+    <w:lsdException w:name="Body Text" w:semiHidden="1" w:unhideWhenUsed="1"/>
+    <w:lsdException w:name="Body Text Indent" w:semiHidden="1" w:unhideWhenUsed="1"/>
+    <w:lsdException w:name="List Continue" w:semiHidden="1" w:unhideWhenUsed="1"/>
+    <w:lsdException w:name="List Continue 2" w:semiHidden="1" w:unhideWhenUsed="1"/>
+    <w:lsdException w:name="List Continue 3" w:semiHidden="1" w:unhideWhenUsed="1"/>
+    <w:lsdException w:name="List Continue 4" w:semiHidden="1" w:unhideWhenUsed="1"/>
+    <w:lsdException w:name="List Continue 5" w:semiHidden="1" w:unhideWhenUsed="1"/>
+    <w:lsdException w:name="Message Header" w:semiHidden="1" w:unhideWhenUsed="1"/>
+    <w:lsdException w:name="Subtitle" w:uiPriority="11" w:qFormat="1"/>
+    <w:lsdException w:name="Salutation" w:semiHidden="1" w:unhideWhenUsed="1"/>
+    <w:lsdException w:name="Date" w:semiHidden="1" w:unhideWhenUsed="1"/>
+    <w:lsdException w:name="Body Text First Indent" w:semiHidden="1" w:unhideWhenUsed="1"/>
+    <w:lsdException w:name="Body Text First Indent 2" w:semiHidden="1" w:unhideWhenUsed="1"/>
+    <w:lsdException w:name="Note Heading" w:semiHidden="1" w:unhideWhenUsed="1"/>
+    <w:lsdException w:name="Body Text 2" w:semiHidden="1" w:unhideWhenUsed="1"/>
+    <w:lsdException w:name="Body Text 3" w:semiHidden="1" w:unhideWhenUsed="1"/>
+    <w:lsdException w:name="Body Text Indent 2" w:semiHidden="1" w:unhideWhenUsed="1"/>
+    <w:lsdException w:name="Body Text Indent 3" w:semiHidden="1" w:unhideWhenUsed="1"/>
+    <w:lsdException w:name="Block Text" w:semiHidden="1" w:unhideWhenUsed="1"/>
+    <w:lsdException w:name="Hyperlink" w:semiHidden="1" w:unhideWhenUsed="1"/>
+    <w:lsdException w:name="FollowedHyperlink" w:semiHidden="1" w:unhideWhenUsed="1"/>
+    <w:lsdException w:name="Strong" w:uiPriority="22" w:qFormat="1"/>
+    <w:lsdException w:name="Emphasis" w:uiPriority="20" w:qFormat="1"/>
+    <w:lsdException w:name="Document Map" w:semiHidden="1" w:unhideWhenUsed="1"/>
+    <w:lsdException w:name="Plain Text" w:semiHidden="1" w:unhideWhenUsed="1"/>
+    <w:lsdException w:name="E-mail Signature" w:semiHidden="1" w:unhideWhenUsed="1"/>
+    <w:lsdException w:name="HTML Top of Form" w:semiHidden="1" w:unhideWhenUsed="1"/>
+    <w:lsdException w:name="HTML Bottom of Form" w:semiHidden="1" w:unhideWhenUsed="1"/>
+    <w:lsdException w:name="Normal (Web)" w:semiHidden="1" w:unhideWhenUsed="1"/>
+    <w:lsdException w:name="HTML Acronym" w:semiHidden="1" w:unhideWhenUsed="1"/>
+    <w:lsdException w:name="HTML Address" w:semiHidden="1" w:unhideWhenUsed="1"/>
+    <w:lsdException w:name="HTML Cite" w:semiHidden="1" w:unhideWhenUsed="1"/>
+    <w:lsdException w:name="HTML Code" w:semiHidden="1" w:unhideWhenUsed="1"/>
+    <w:lsdException w:name="HTML Definition" w:semiHidden="1" w:unhideWhenUsed="1"/>
+    <w:lsdException w:name="HTML Keyboard" w:semiHidden="1" w:unhideWhenUsed="1"/>
+    <w:lsdException w:name="HTML Preformatted" w:semiHidden="1" w:unhideWhenUsed="1"/>
+    <w:lsdException w:name="HTML Sample" w:semiHidden="1" w:unhideWhenUsed="1"/>
+    <w:lsdException w:name="HTML Typewriter" w:semiHidden="1" w:unhideWhenUsed="1"/>
+    <w:lsdException w:name="HTML Variable" w:semiHidden="1" w:unhideWhenUsed="1"/>
+    <w:lsdException w:name="Normal Table" w:semiHidden="1" w:unhideWhenUsed="1"/>
+    <w:lsdException w:name="annotation subject" w:semiHidden="1" w:unhideWhenUsed="1"/>
+    <w:lsdException w:name="No List" w:semiHidden="1" w:unhideWhenUsed="1"/>
+    <w:lsdException w:name="Outline List 1" w:semiHidden="1" w:unhideWhenUsed="1"/>
+    <w:lsdException w:name="Outline List 2" w:semiHidden="1" w:unhideWhenUsed="1"/>
+    <w:lsdException w:name="Outline List 3" w:semiHidden="1" w:unhideWhenUsed="1"/>
+    <w:lsdException w:name="Table Simple 1" w:semiHidden="1" w:unhideWhenUsed="1"/>
+    <w:lsdException w:name="Table Simple 2" w:semiHidden="1" w:unhideWhenUsed="1"/>
+    <w:lsdException w:name="Table Simple 3" w:semiHidden="1" w:unhideWhenUsed="1"/>
+    <w:lsdException w:name="Table Classic 1" w:semiHidden="1" w:unhideWhenUsed="1"/>
+    <w:lsdException w:name="Table Classic 2" w:semiHidden="1" w:unhideWhenUsed="1"/>
+    <w:lsdException w:name="Table Classic 3" w:semiHidden="1" w:unhideWhenUsed="1"/>
+    <w:lsdException w:name="Table Classic 4" w:semiHidden="1" w:unhideWhenUsed="1"/>
+    <w:lsdException w:name="Table Colorful 1" w:semiHidden="1" w:unhideWhenUsed="1"/>
+    <w:lsdException w:name="Table Colorful 2" w:semiHidden="1" w:unhideWhenUsed="1"/>
+    <w:lsdException w:name="Table Colorful 3" w:semiHidden="1" w:unhideWhenUsed="1"/>
+    <w:lsdException w:name="Table Columns 1" w:semiHidden="1" w:unhideWhenUsed="1"/>
+    <w:lsdException w:name="Table Columns 2" w:semiHidden="1" w:unhideWhenUsed="1"/>
+    <w:lsdException w:name="Table Columns 3" w:semiHidden="1" w:unhideWhenUsed="1"/>
+    <w:lsdException w:name="Table Columns 4" w:semiHidden="1" w:unhideWhenUsed="1"/>
+    <w:lsdException w:name="Table Columns 5" w:semiHidden="1" w:unhideWhenUsed="1"/>
+    <w:lsdException w:name="Table Grid 1" w:semiHidden="1" w:unhideWhenUsed="1"/>
+    <w:lsdException w:name="Table Grid 2" w:semiHidden="1" w:unhideWhenUsed="1"/>
+    <w:lsdException w:name="Table Grid 3" w:semiHidden="1" w:unhideWhenUsed="1"/>
+    <w:lsdException w:name="Table Grid 4" w:semiHidden="1" w:unhideWhenUsed="1"/>
+    <w:lsdException w:name="Table Grid 5" w:semiHidden="1" w:unhideWhenUsed="1"/>
+    <w:lsdException w:name="Table Grid 6" w:semiHidden="1" w:unhideWhenUsed="1"/>
+    <w:lsdException w:name="Table Grid 7" w:semiHidden="1" w:unhideWhenUsed="1"/>
+    <w:lsdException w:name="Table Grid 8" w:semiHidden="1" w:unhideWhenUsed="1"/>
+    <w:lsdException w:name="Table List 1" w:semiHidden="1" w:unhideWhenUsed="1"/>
+    <w:lsdException w:name="Table List 2" w:semiHidden="1" w:unhideWhenUsed="1"/>
+    <w:lsdException w:name="Table List 3" w:semiHidden="1" w:unhideWhenUsed="1"/>
+    <w:lsdException w:name="Table List 4" w:semiHidden="1" w:unhideWhenUsed="1"/>
+    <w:lsdException w:name="Table List 5" w:semiHidden="1" w:unhideWhenUsed="1"/>
+    <w:lsdException w:name="Table List 6" w:semiHidden="1" w:unhideWhenUsed="1"/>
+    <w:lsdException w:name="Table List 7" w:semiHidden="1" w:unhideWhenUsed="1"/>
+    <w:lsdException w:name="Table List 8" w:semiHidden="1" w:unhideWhenUsed="1"/>
+    <w:lsdException w:name="Table 3D effects 1" w:semiHidden="1" w:unhideWhenUsed="1"/>
+    <w:lsdException w:name="Table 3D effects 2" w:semiHidden="1" w:unhideWhenUsed="1"/>
+    <w:lsdException w:name="Table 3D effects 3" w:semiHidden="1" w:unhideWhenUsed="1"/>
+    <w:lsdException w:name="Table Contemporary" w:semiHidden="1" w:unhideWhenUsed="1"/>
+    <w:lsdException w:name="Table Elegant" w:semiHidden="1" w:unhideWhenUsed="1"/>
+    <w:lsdException w:name="Table Professional" w:semiHidden="1" w:unhideWhenUsed="1"/>
+    <w:lsdException w:name="Table Subtle 1" w:semiHidden="1" w:unhideWhenUsed="1"/>
+    <w:lsdException w:name="Table Subtle 2" w:semiHidden="1" w:unhideWhenUsed="1"/>
+    <w:lsdException w:name="Table Web 1" w:semiHidden="1" w:unhideWhenUsed="1"/>
+    <w:lsdException w:name="Table Web 2" w:semiHidden="1" w:unhideWhenUsed="1"/>
+    <w:lsdException w:name="Table Web 3" w:semiHidden="1" w:unhideWhenUsed="1"/>
+    <w:lsdException w:name="Balloon Text" w:semiHidden="1" w:unhideWhenUsed="1"/>
+    <w:lsdException w:name="Table Grid" w:uiPriority="39"/>
+    <w:lsdException w:name="Table Theme" w:semiHidden="1" w:unhideWhenUsed="1"/>
+    <w:lsdException w:name="Placeholder Text" w:semiHidden="1"/>
+    <w:lsdException w:name="No Spacing" w:uiPriority="1" w:qFormat="1"/>
+    <w:lsdException w:name="Light Shading" w:uiPriority="60"/>
+    <w:lsdException w:name="Light List" w:uiPriority="61"/>
+    <w:lsdException w:name="Light Grid" w:uiPriority="62"/>
+    <w:lsdException w:name="Medium Shading 1" w:uiPriority="63"/>
+    <w:lsdException w:name="Medium Shading 2" w:uiPriority="64"/>
+    <w:lsdException w:name="Medium List 1" w:uiPriority="65"/>
+    <w:lsdException w:name="Medium List 2" w:uiPriority="66"/>
+    <w:lsdException w:name="Medium Grid 1" w:uiPriority="67"/>
+    <w:lsdException w:name="Medium Grid 2" w:uiPriority="68"/>
+    <w:lsdException w:name="Medium Grid 3" w:uiPriority="69"/>
+    <w:lsdException w:name="Dark List" w:uiPriority="70"/>
+    <w:lsdException w:name="Colorful Shading" w:uiPriority="71"/>
+    <w:lsdException w:name="Colorful List" w:uiPriority="72"/>
+    <w:lsdException w:name="Colorful Grid" w:uiPriority="73"/>
+    <w:lsdException w:name="Light Shading Accent 1" w:uiPriority="60"/>
+    <w:lsdException w:name="Light List Accent 1" w:uiPriority="61"/>
+    <w:lsdException w:name="Light Grid Accent 1" w:uiPriority="62"/>
+    <w:lsdException w:name="Medium Shading 1 Accent 1" w:uiPriority="63"/>
+    <w:lsdException w:name="Medium Shading 2 Accent 1" w:uiPriority="64"/>
+    <w:lsdException w:name="Medium List 1 Accent 1" w:uiPriority="65"/>
+    <w:lsdException w:name="Revision" w:semiHidden="1"/>
+    <w:lsdException w:name="List Paragraph" w:uiPriority="34" w:qFormat="1"/>
+    <w:lsdException w:name="Quote" w:uiPriority="29" w:qFormat="1"/>
+    <w:lsdException w:name="Intense Quote" w:uiPriority="30" w:qFormat="1"/>
+    <w:lsdException w:name="Medium List 2 Accent 1" w:uiPriority="66"/>
+    <w:lsdException w:name="Medium Grid 1 Accent 1" w:uiPriority="67"/>
+    <w:lsdException w:name="Medium Grid 2 Accent 1" w:uiPriority="68"/>
+    <w:lsdException w:name="Medium Grid 3 Accent 1" w:uiPriority="69"/>
+    <w:lsdException w:name="Dark List Accent 1" w:uiPriority="70"/>
+    <w:lsdException w:name="Colorful Shading Accent 1" w:uiPriority="71"/>
+    <w:lsdException w:name="Colorful List Accent 1" w:uiPriority="72"/>
+    <w:lsdException w:name="Colorful Grid Accent 1" w:uiPriority="73"/>
+    <w:lsdException w:name="Light Shading Accent 2" w:uiPriority="60"/>
+    <w:lsdException w:name="Light List Accent 2" w:uiPriority="61"/>
+    <w:lsdException w:name="Light Grid Accent 2" w:uiPriority="62"/>
+    <w:lsdException w:name="Medium Shading 1 Accent 2" w:uiPriority="63"/>
+    <w:lsdException w:name="Medium Shading 2 Accent 2" w:uiPriority="64"/>
+    <w:lsdException w:name="Medium List 1 Accent 2" w:uiPriority="65"/>
+    <w:lsdException w:name="Medium List 2 Accent 2" w:uiPriority="66"/>
+    <w:lsdException w:name="Medium Grid 1 Accent 2" w:uiPriority="67"/>
+    <w:lsdException w:name="Medium Grid 2 Accent 2" w:uiPriority="68"/>
+    <w:lsdException w:name="Medium Grid 3 Accent 2" w:uiPriority="69"/>
+    <w:lsdException w:name="Dark List Accent 2" w:uiPriority="70"/>
+    <w:lsdException w:name="Colorful Shading Accent 2" w:uiPriority="71"/>
+    <w:lsdException w:name="Colorful List Accent 2" w:uiPriority="72"/>
+    <w:lsdException w:name="Colorful Grid Accent 2" w:uiPriority="73"/>
+    <w:lsdException w:name="Light Shading Accent 3" w:uiPriority="60"/>
+    <w:lsdException w:name="Light List Accent 3" w:uiPriority="61"/>
+    <w:lsdException w:name="Light Grid Accent 3" w:uiPriority="62"/>
+    <w:lsdException w:name="Medium Shading 1 Accent 3" w:uiPriority="63"/>
+    <w:lsdException w:name="Medium Shading 2 Accent 3" w:uiPriority="64"/>
+    <w:lsdException w:name="Medium List 1 Accent 3" w:uiPriority="65"/>
+    <w:lsdException w:name="Medium List 2 Accent 3" w:uiPriority="66"/>
+    <w:lsdException w:name="Medium Grid 1 Accent 3" w:uiPriority="67"/>
+    <w:lsdException w:name="Medium Grid 2 Accent 3" w:uiPriority="68"/>
+    <w:lsdException w:name="Medium Grid 3 Accent 3" w:uiPriority="69"/>
+    <w:lsdException w:name="Dark List Accent 3" w:uiPriority="70"/>
+    <w:lsdException w:name="Colorful Shading Accent 3" w:uiPriority="71"/>
+    <w:lsdException w:name="Colorful List Accent 3" w:uiPriority="72"/>
+    <w:lsdException w:name="Colorful Grid Accent 3" w:uiPriority="73"/>
+    <w:lsdException w:name="Light Shading Accent 4" w:uiPriority="60"/>
+    <w:lsdException w:name="Light List Accent 4" w:uiPriority="61"/>
+    <w:lsdException w:name="Light Grid Accent 4" w:uiPriority="62"/>
+    <w:lsdException w:name="Medium Shading 1 Accent 4" w:uiPriority="63"/>
+    <w:lsdException w:name="Medium Shading 2 Accent 4" w:uiPriority="64"/>
+    <w:lsdException w:name="Medium List 1 Accent 4" w:uiPriority="65"/>
+    <w:lsdException w:name="Medium List 2 Accent 4" w:uiPriority="66"/>
+    <w:lsdException w:name="Medium Grid 1 Accent 4" w:uiPriority="67"/>
+    <w:lsdException w:name="Medium Grid 2 Accent 4" w:uiPriority="68"/>
+    <w:lsdException w:name="Medium Grid 3 Accent 4" w:uiPriority="69"/>
+    <w:lsdException w:name="Dark List Accent 4" w:uiPriority="70"/>
+    <w:lsdException w:name="Colorful Shading Accent 4" w:uiPriority="71"/>
+    <w:lsdException w:name="Colorful List Accent 4" w:uiPriority="72"/>
+    <w:lsdException w:name="Colorful Grid Accent 4" w:uiPriority="73"/>
+    <w:lsdException w:name="Light Shading Accent 5" w:uiPriority="60"/>
+    <w:lsdException w:name="Light List Accent 5" w:uiPriority="61"/>
+    <w:lsdException w:name="Light Grid Accent 5" w:uiPriority="62"/>
+    <w:lsdException w:name="Medium Shading 1 Accent 5" w:uiPriority="63"/>
+    <w:lsdException w:name="Medium Shading 2 Accent 5" w:uiPriority="64"/>
+    <w:lsdException w:name="Medium List 1 Accent 5" w:uiPriority="65"/>
+    <w:lsdException w:name="Medium List 2 Accent 5" w:uiPriority="66"/>
+    <w:lsdException w:name="Medium Grid 1 Accent 5" w:uiPriority="67"/>
+    <w:lsdException w:name="Medium Grid 2 Accent 5" w:uiPriority="68"/>
+    <w:lsdException w:name="Medium Grid 3 Accent 5" w:uiPriority="69"/>
+    <w:lsdException w:name="Dark List Accent 5" w:uiPriority="70"/>
+    <w:lsdException w:name="Colorful Shading Accent 5" w:uiPriority="71"/>
+    <w:lsdException w:name="Colorful List Accent 5" w:uiPriority="72"/>
+    <w:lsdException w:name="Colorful Grid Accent 5" w:uiPriority="73"/>
+    <w:lsdException w:name="Light Shading Accent 6" w:uiPriority="60"/>
+    <w:lsdException w:name="Light List Accent 6" w:uiPriority="61"/>
+    <w:lsdException w:name="Light Grid Accent 6" w:uiPriority="62"/>
+    <w:lsdException w:name="Medium Shading 1 Accent 6" w:uiPriority="63"/>
+    <w:lsdException w:name="Medium Shading 2 Accent 6" w:uiPriority="64"/>
+    <w:lsdException w:name="Medium List 1 Accent 6" w:uiPriority="65"/>
+    <w:lsdException w:name="Medium List 2 Accent 6" w:uiPriority="66"/>
+    <w:lsdException w:name="Medium Grid 1 Accent 6" w:uiPriority="67"/>
+    <w:lsdException w:name="Medium Grid 2 Accent 6" w:uiPriority="68"/>
+    <w:lsdException w:name="Medium Grid 3 Accent 6" w:uiPriority="69"/>
+    <w:lsdException w:name="Dark List Accent 6" w:uiPriority="70"/>
+    <w:lsdException w:name="Colorful Shading Accent 6" w:uiPriority="71"/>
+    <w:lsdException w:name="Colorful List Accent 6" w:uiPriority="72"/>
+    <w:lsdException w:name="Colorful Grid Accent 6" w:uiPriority="73"/>
+    <w:lsdException w:name="Subtle Emphasis" w:uiPriority="19" w:qFormat="1"/>
+    <w:lsdException w:name="Intense Emphasis" w:uiPriority="21" w:qFormat="1"/>
+    <w:lsdException w:name="Subtle Reference" w:uiPriority="31" w:qFormat="1"/>
+    <w:lsdException w:name="Intense Reference" w:uiPriority="32" w:qFormat="1"/>
+    <w:lsdException w:name="Book Title" w:uiPriority="33" w:qFormat="1"/>
+    <w:lsdException w:name="Bibliography" w:semiHidden="1" w:uiPriority="37" w:unhideWhenUsed="1"/>
+    <w:lsdException w:name="TOC Heading" w:semiHidden="1" w:uiPriority="39" w:unhideWhenUsed="1" w:qFormat="1"/>
+    <w:lsdException w:name="Plain Table 1" w:uiPriority="41"/>
+    <w:lsdException w:name="Plain Table 2" w:uiPriority="42"/>
+    <w:lsdException w:name="Plain Table 3" w:uiPriority="43"/>
+    <w:lsdException w:name="Plain Table 4" w:uiPriority="44"/>
+    <w:lsdException w:name="Plain Table 5" w:uiPriority="45"/>
+    <w:lsdException w:name="Grid Table Light" w:uiPriority="40"/>
+    <w:lsdException w:name="Grid Table 1 Light" w:uiPriority="46"/>
+    <w:lsdException w:name="Grid Table 2" w:uiPriority="47"/>
+    <w:lsdException w:name="Grid Table 3" w:uiPriority="48"/>
+    <w:lsdException w:name="Grid Table 4" w:uiPriority="49"/>
+    <w:lsdException w:name="Grid Table 5 Dark" w:uiPriority="50"/>
+    <w:lsdException w:name="Grid Table 6 Colorful" w:uiPriority="51"/>
+    <w:lsdException w:name="Grid Table 7 Colorful" w:uiPriority="52"/>
+    <w:lsdException w:name="Grid Table 1 Light Accent 1" w:uiPriority="46"/>
+    <w:lsdException w:name="Grid Table 2 Accent 1" w:uiPriority="47"/>
+    <w:lsdException w:name="Grid Table 3 Accent 1" w:uiPriority="48"/>
+    <w:lsdException w:name="Grid Table 4 Accent 1" w:uiPriority="49"/>
+    <w:lsdException w:name="Grid Table 5 Dark Accent 1" w:uiPriority="50"/>
+    <w:lsdException w:name="Grid Table 6 Colorful Accent 1" w:uiPriority="51"/>
+    <w:lsdException w:name="Grid Table 7 Colorful Accent 1" w:uiPriority="52"/>
+    <w:lsdException w:name="Grid Table 1 Light Accent 2" w:uiPriority="46"/>
+    <w:lsdException w:name="Grid Table 2 Accent 2" w:uiPriority="47"/>
+    <w:lsdException w:name="Grid Table 3 Accent 2" w:uiPriority="48"/>
+    <w:lsdException w:name="Grid Table 4 Accent 2" w:uiPriority="49"/>
+    <w:lsdException w:name="Grid Table 5 Dark Accent 2" w:uiPriority="50"/>
+    <w:lsdException w:name="Grid Table 6 Colorful Accent 2" w:uiPriority="51"/>
+    <w:lsdException w:name="Grid Table 7 Colorful Accent 2" w:uiPriority="52"/>
+    <w:lsdException w:name="Grid Table 1 Light Accent 3" w:uiPriority="46"/>
+    <w:lsdException w:name="Grid Table 2 Accent 3" w:uiPriority="47"/>
+    <w:lsdException w:name="Grid Table 3 Accent 3" w:uiPriority="48"/>
+    <w:lsdException w:name="Grid Table 4 Accent 3" w:uiPriority="49"/>
+    <w:lsdException w:name="Grid Table 5 Dark Accent 3" w:uiPriority="50"/>
+    <w:lsdException w:name="Grid Table 6 Colorful Accent 3" w:uiPriority="51"/>
+    <w:lsdException w:name="Grid Table 7 Colorful Accent 3" w:uiPriority="52"/>
+    <w:lsdException w:name="Grid Table 1 Light Accent 4" w:uiPriority="46"/>
+    <w:lsdException w:name="Grid Table 2 Accent 4" w:uiPriority="47"/>
+    <w:lsdException w:name="Grid Table 3 Accent 4" w:uiPriority="48"/>
+    <w:lsdException w:name="Grid Table 4 Accent 4" w:uiPriority="49"/>
+    <w:lsdException w:name="Grid Table 5 Dark Accent 4" w:uiPriority="50"/>
+    <w:lsdException w:name="Grid Table 6 Colorful Accent 4" w:uiPriority="51"/>
+    <w:lsdException w:name="Grid Table 7 Colorful Accent 4" w:uiPriority="52"/>
+    <w:lsdException w:name="Grid Table 1 Light Accent 5" w:uiPriority="46"/>
+    <w:lsdException w:name="Grid Table 2 Accent 5" w:uiPriority="47"/>
+    <w:lsdException w:name="Grid Table 3 Accent 5" w:uiPriority="48"/>
+    <w:lsdException w:name="Grid Table 4 Accent 5" w:uiPriority="49"/>
+    <w:lsdException w:name="Grid Table 5 Dark Accent 5" w:uiPriority="50"/>
+    <w:lsdException w:name="Grid Table 6 Colorful Accent 5" w:uiPriority="51"/>
+    <w:lsdException w:name="Grid Table 7 Colorful Accent 5" w:uiPriority="52"/>
+    <w:lsdException w:name="Grid Table 1 Light Accent 6" w:uiPriority="46"/>
+    <w:lsdException w:name="Grid Table 2 Accent 6" w:uiPriority="47"/>
+    <w:lsdException w:name="Grid Table 3 Accent 6" w:uiPriority="48"/>
+    <w:lsdException w:name="Grid Table 4 Accent 6" w:uiPriority="49"/>
+    <w:lsdException w:name="Grid Table 5 Dark Accent 6" w:uiPriority="50"/>
+    <w:lsdException w:name="Grid Table 6 Colorful Accent 6" w:uiPriority="51"/>
+    <w:lsdException w:name="Grid Table 7 Colorful Accent 6" w:uiPriority="52"/>
+    <w:lsdException w:name="List Table 1 Light" w:uiPriority="46"/>
+    <w:lsdException w:name="List Table 2" w:uiPriority="47"/>
+    <w:lsdException w:name="List Table 3" w:uiPriority="48"/>
+    <w:lsdException w:name="List Table 4" w:uiPriority="49"/>
+    <w:lsdException w:name="List Table 5 Dark" w:uiPriority="50"/>
+    <w:lsdException w:name="List Table 6 Colorful" w:uiPriority="51"/>
+    <w:lsdException w:name="List Table 7 Colorful" w:uiPriority="52"/>
+    <w:lsdException w:name="List Table 1 Light Accent 1" w:uiPriority="46"/>
+    <w:lsdException w:name="List Table 2 Accent 1" w:uiPriority="47"/>
+    <w:lsdException w:name="List Table 3 Accent 1" w:uiPriority="48"/>
+    <w:lsdException w:name="List Table 4 Accent 1" w:uiPriority="49"/>
+    <w:lsdException w:name="List Table 5 Dark Accent 1" w:uiPriority="50"/>
+    <w:lsdException w:name="List Table 6 Colorful Accent 1" w:uiPriority="51"/>
+    <w:lsdException w:name="List Table 7 Colorful Accent 1" w:uiPriority="52"/>
+    <w:lsdException w:name="List Table 1 Light Accent 2" w:uiPriority="46"/>
+    <w:lsdException w:name="List Table 2 Accent 2" w:uiPriority="47"/>
+    <w:lsdException w:name="List Table 3 Accent 2" w:uiPriority="48"/>
+    <w:lsdException w:name="List Table 4 Accent 2" w:uiPriority="49"/>
+    <w:lsdException w:name="List Table 5 Dark Accent 2" w:uiPriority="50"/>
+    <w:lsdException w:name="List Table 6 Colorful Accent 2" w:uiPriority="51"/>
+    <w:lsdException w:name="List Table 7 Colorful Accent 2" w:uiPriority="52"/>
+    <w:lsdException w:name="List Table 1 Light Accent 3" w:uiPriority="46"/>
+    <w:lsdException w:name="List Table 2 Accent 3" w:uiPriority="47"/>
+    <w:lsdException w:name="List Table 3 Accent 3" w:uiPriority="48"/>
+    <w:lsdException w:name="List Table 4 Accent 3" w:uiPriority="49"/>
+    <w:lsdException w:name="List Table 5 Dark Accent 3" w:uiPriority="50"/>
+    <w:lsdException w:name="List Table 6 Colorful Accent 3" w:uiPriority="51"/>
+    <w:lsdException w:name="List Table 7 Colorful Accent 3" w:uiPriority="52"/>
+    <w:lsdException w:name="List Table 1 Light Accent 4" w:uiPriority="46"/>
+    <w:lsdException w:name="List Table 2 Accent 4" w:uiPriority="47"/>
+    <w:lsdException w:name="List Table 3 Accent 4" w:uiPriority="48"/>
+    <w:lsdException w:name="List Table 4 Accent 4" w:uiPriority="49"/>
+    <w:lsdException w:name="List Table 5 Dark Accent 4" w:uiPriority="50"/>
+    <w:lsdException w:name="List Table 6 Colorful Accent 4" w:uiPriority="51"/>
+    <w:lsdException w:name="List Table 7 Colorful Accent 4" w:uiPriority="52"/>
+    <w:lsdException w:name="List Table 1 Light Accent 5" w:uiPriority="46"/>
+    <w:lsdException w:name="List Table 2 Accent 5" w:uiPriority="47"/>
+    <w:lsdException w:name="List Table 3 Accent 5" w:uiPriority="48"/>
+    <w:lsdException w:name="List Table 4 Accent 5" w:uiPriority="49"/>
+    <w:lsdException w:name="List Table 5 Dark Accent 5" w:uiPriority="50"/>
+    <w:lsdException w:name="List Table 6 Colorful Accent 5" w:uiPriority="51"/>
+    <w:lsdException w:name="List Table 7 Colorful Accent 5" w:uiPriority="52"/>
+    <w:lsdException w:name="List Table 1 Light Accent 6" w:uiPriority="46"/>
+    <w:lsdException w:name="List Table 2 Accent 6" w:uiPriority="47"/>
+    <w:lsdException w:name="List Table 3 Accent 6" w:uiPriority="48"/>
+    <w:lsdException w:name="List Table 4 Accent 6" w:uiPriority="49"/>
+    <w:lsdException w:name="List Table 5 Dark Accent 6" w:uiPriority="50"/>
+    <w:lsdException w:name="List Table 6 Colorful Accent 6" w:uiPriority="51"/>
+    <w:lsdException w:name="List Table 7 Colorful Accent 6" w:uiPriority="52"/>
   </w:latentStyles>
   <w:style w:type="paragraph" w:default="1" w:styleId="Normal">
     <w:name w:val="Normal"/>
@@ -5907,7 +6224,6 @@
     <w:uiPriority w:val="99"/>
     <w:semiHidden/>
     <w:unhideWhenUsed/>
-    <w:qFormat/>
     <w:tblPr>
       <w:tblInd w:w="0" w:type="dxa"/>
       <w:tblCellMar>
@@ -6317,7 +6633,7 @@
   <a:extraClrSchemeLst/>
   <a:extLst>
     <a:ext uri="{05A4C25C-085E-4340-85A3-A5531E510DB2}">
-      <thm15:themeFamily xmlns:thm15="http://schemas.microsoft.com/office/thememl/2012/main" xmlns="" name="Office Theme" id="{62F939B6-93AF-4DB8-9C6B-D6C7DFDC589F}" vid="{4A3C46E8-61CC-4603-A589-7422A47A8E4A}"/>
+      <thm15:themeFamily xmlns:thm15="http://schemas.microsoft.com/office/thememl/2012/main" name="Office Theme" id="{62F939B6-93AF-4DB8-9C6B-D6C7DFDC589F}" vid="{4A3C46E8-61CC-4603-A589-7422A47A8E4A}"/>
     </a:ext>
   </a:extLst>
 </a:theme>

</xml_diff>